<commit_message>
Revisión corrector de estilo y final del editor CN_06_08_CO
</commit_message>
<xml_diff>
--- a/fuentes/contenidos/grado06/guion08/CN_06_08_CO_REC10.docx
+++ b/fuentes/contenidos/grado06/guion08/CN_06_08_CO_REC10.docx
@@ -75,6 +75,15 @@
         </w:rPr>
         <w:t>Nombre del guión a que corresponde el ejercicio</w:t>
       </w:r>
+      <w:r>
+        <w:rPr>
+          <w:rFonts w:ascii="Arial" w:hAnsi="Arial"/>
+          <w:sz w:val="18"/>
+          <w:szCs w:val="18"/>
+          <w:lang w:val="es-ES_tradnl"/>
+        </w:rPr>
+        <w:t xml:space="preserve"> CN_06_08_CO</w:t>
+      </w:r>
     </w:p>
     <w:p>
       <w:pPr>
@@ -321,25 +330,7 @@
           <w:szCs w:val="18"/>
           <w:lang w:val="es-ES_tradnl"/>
         </w:rPr>
-        <w:t xml:space="preserve">Ejercicio de </w:t>
-      </w:r>
-      <w:r>
-        <w:rPr>
-          <w:rFonts w:ascii="Arial" w:hAnsi="Arial"/>
-          <w:sz w:val="18"/>
-          <w:szCs w:val="18"/>
-          <w:lang w:val="es-ES_tradnl"/>
-        </w:rPr>
-        <w:t xml:space="preserve">falso y verdadero, y de escogencia múltiple  </w:t>
-      </w:r>
-      <w:r>
-        <w:rPr>
-          <w:rFonts w:ascii="Arial" w:hAnsi="Arial"/>
-          <w:sz w:val="18"/>
-          <w:szCs w:val="18"/>
-          <w:lang w:val="es-ES_tradnl"/>
-        </w:rPr>
-        <w:t>sobre los ecosistemas acuáticos.</w:t>
+        <w:t>Actividad con preguntas de selección múltiple sobre los ecosistemas acuáticos</w:t>
       </w:r>
     </w:p>
     <w:p>
@@ -428,8 +419,30 @@
           <w:szCs w:val="18"/>
           <w:lang w:val="es-ES_tradnl"/>
         </w:rPr>
-        <w:t xml:space="preserve"> Ecosistemas,acuáticos,ejercicio.</w:t>
-      </w:r>
+        <w:t xml:space="preserve"> </w:t>
+      </w:r>
+      <w:proofErr w:type="spellStart"/>
+      <w:r>
+        <w:rPr>
+          <w:rFonts w:ascii="Arial" w:hAnsi="Arial"/>
+          <w:sz w:val="18"/>
+          <w:szCs w:val="18"/>
+          <w:lang w:val="es-ES_tradnl"/>
+        </w:rPr>
+        <w:t>Ecosistemas</w:t>
+      </w:r>
+      <w:proofErr w:type="gramStart"/>
+      <w:r>
+        <w:rPr>
+          <w:rFonts w:ascii="Arial" w:hAnsi="Arial"/>
+          <w:sz w:val="18"/>
+          <w:szCs w:val="18"/>
+          <w:lang w:val="es-ES_tradnl"/>
+        </w:rPr>
+        <w:t>,acuáticos,ejercicio</w:t>
+      </w:r>
+      <w:proofErr w:type="spellEnd"/>
+      <w:proofErr w:type="gramEnd"/>
     </w:p>
     <w:p>
       <w:pPr>
@@ -498,10 +511,8 @@
           <w:szCs w:val="18"/>
           <w:lang w:val="es-ES_tradnl"/>
         </w:rPr>
-        <w:t xml:space="preserve"> 10</w:t>
-      </w:r>
-      <w:bookmarkStart w:id="0" w:name="_GoBack"/>
-      <w:bookmarkEnd w:id="0"/>
+        <w:t xml:space="preserve"> 15</w:t>
+      </w:r>
     </w:p>
     <w:p>
       <w:pPr>
@@ -2513,15 +2524,6 @@
           <w:szCs w:val="18"/>
           <w:lang w:val="es-ES_tradnl"/>
         </w:rPr>
-        <w:t xml:space="preserve"> </w:t>
-      </w:r>
-      <w:r>
-        <w:rPr>
-          <w:rFonts w:ascii="Arial" w:hAnsi="Arial"/>
-          <w:sz w:val="18"/>
-          <w:szCs w:val="18"/>
-          <w:lang w:val="es-ES_tradnl"/>
-        </w:rPr>
         <w:t>Lee</w:t>
       </w:r>
       <w:r>
@@ -3081,7 +3083,7 @@
           <w:szCs w:val="16"/>
           <w:lang w:val="es-ES_tradnl"/>
         </w:rPr>
-        <w:t xml:space="preserve">  MÁX. 1</w:t>
+        <w:t xml:space="preserve"> </w:t>
       </w:r>
       <w:r>
         <w:rPr>
@@ -3091,7 +3093,7 @@
           <w:szCs w:val="16"/>
           <w:lang w:val="es-ES_tradnl"/>
         </w:rPr>
-        <w:t>0</w:t>
+        <w:t>MÁX. 1</w:t>
       </w:r>
       <w:r>
         <w:rPr>
@@ -3101,7 +3103,7 @@
           <w:szCs w:val="16"/>
           <w:lang w:val="es-ES_tradnl"/>
         </w:rPr>
-        <w:t xml:space="preserve">. </w:t>
+        <w:t>0</w:t>
       </w:r>
       <w:r>
         <w:rPr>
@@ -3111,7 +3113,7 @@
           <w:szCs w:val="16"/>
           <w:lang w:val="es-ES_tradnl"/>
         </w:rPr>
-        <w:t xml:space="preserve">TEST-TEXTO (OPCIÓN MÚLTIPLE). </w:t>
+        <w:t xml:space="preserve">. </w:t>
       </w:r>
       <w:r>
         <w:rPr>
@@ -3121,7 +3123,7 @@
           <w:szCs w:val="16"/>
           <w:lang w:val="es-ES_tradnl"/>
         </w:rPr>
-        <w:t xml:space="preserve">EL TEXTO DE LA EXPLICACIÓN SE MUESTRA AL MOMENTO DE PEDIR LA SOLUCIÓN. POR LO MENOS UNA O TODAS LAS RESPUESTAS DE UNA PREGUNTA PUEDEN SER CORRECTAS, MARQUE </w:t>
+        <w:t xml:space="preserve">TEST-TEXTO (OPCIÓN MÚLTIPLE). </w:t>
       </w:r>
       <w:r>
         <w:rPr>
@@ -3131,7 +3133,7 @@
           <w:szCs w:val="16"/>
           <w:lang w:val="es-ES_tradnl"/>
         </w:rPr>
-        <w:t xml:space="preserve">ÉSTAS </w:t>
+        <w:t xml:space="preserve">EL TEXTO DE LA EXPLICACIÓN SE MUESTRA AL MOMENTO DE PEDIR LA SOLUCIÓN. POR LO MENOS UNA O TODAS LAS RESPUESTAS DE UNA PREGUNTA PUEDEN SER CORRECTAS, MARQUE </w:t>
       </w:r>
       <w:r>
         <w:rPr>
@@ -3141,7 +3143,7 @@
           <w:szCs w:val="16"/>
           <w:lang w:val="es-ES_tradnl"/>
         </w:rPr>
-        <w:t>CON NEGRITA</w:t>
+        <w:t xml:space="preserve">ÉSTAS </w:t>
       </w:r>
       <w:r>
         <w:rPr>
@@ -3151,11 +3153,9 @@
           <w:szCs w:val="16"/>
           <w:lang w:val="es-ES_tradnl"/>
         </w:rPr>
-        <w:t>.</w:t>
-      </w:r>
-    </w:p>
-    <w:p>
-      <w:pPr>
+        <w:t>CON NEGRITA</w:t>
+      </w:r>
+      <w:r>
         <w:rPr>
           <w:rFonts w:ascii="Arial" w:hAnsi="Arial"/>
           <w:color w:val="0000FF"/>
@@ -3163,6 +3163,18 @@
           <w:szCs w:val="16"/>
           <w:lang w:val="es-ES_tradnl"/>
         </w:rPr>
+        <w:t>.</w:t>
+      </w:r>
+    </w:p>
+    <w:p>
+      <w:pPr>
+        <w:rPr>
+          <w:rFonts w:ascii="Arial" w:hAnsi="Arial"/>
+          <w:color w:val="0000FF"/>
+          <w:sz w:val="16"/>
+          <w:szCs w:val="16"/>
+          <w:lang w:val="es-ES_tradnl"/>
+        </w:rPr>
       </w:pPr>
     </w:p>
     <w:p>
@@ -3306,7 +3318,25 @@
           <w:szCs w:val="18"/>
           <w:lang w:val="es-ES_tradnl"/>
         </w:rPr>
-        <w:t>concentración de gases  disminuyen</w:t>
+        <w:t>concentración de gases</w:t>
+      </w:r>
+      <w:r>
+        <w:rPr>
+          <w:rFonts w:ascii="Arial" w:hAnsi="Arial"/>
+          <w:sz w:val="18"/>
+          <w:szCs w:val="18"/>
+          <w:lang w:val="es-ES_tradnl"/>
+        </w:rPr>
+        <w:t xml:space="preserve"> </w:t>
+      </w:r>
+      <w:r>
+        <w:rPr>
+          <w:rFonts w:ascii="Arial" w:hAnsi="Arial"/>
+          <w:sz w:val="18"/>
+          <w:szCs w:val="18"/>
+          <w:lang w:val="es-ES_tradnl"/>
+        </w:rPr>
+        <w:t>disminuyen</w:t>
       </w:r>
       <w:r>
         <w:rPr>
@@ -3381,58 +3411,158 @@
       </w:r>
       <w:r>
         <w:rPr>
+          <w:rFonts w:ascii="Arial" w:hAnsi="Arial"/>
+          <w:b/>
+          <w:sz w:val="18"/>
+          <w:szCs w:val="18"/>
+          <w:lang w:val="es-ES_tradnl"/>
+        </w:rPr>
+        <w:t xml:space="preserve">con </w:t>
+      </w:r>
+      <w:r>
+        <w:rPr>
+          <w:rFonts w:ascii="Arial" w:hAnsi="Arial"/>
+          <w:b/>
+          <w:sz w:val="18"/>
+          <w:szCs w:val="18"/>
+          <w:lang w:val="es-ES_tradnl"/>
+        </w:rPr>
+        <w:t>la profundidad</w:t>
+      </w:r>
+    </w:p>
+    <w:p>
+      <w:pPr>
+        <w:rPr>
+          <w:rFonts w:ascii="Arial" w:hAnsi="Arial" w:cs="Arial"/>
+          <w:sz w:val="18"/>
+          <w:szCs w:val="18"/>
+          <w:lang w:val="es-ES_tradnl"/>
+        </w:rPr>
+      </w:pPr>
+    </w:p>
+    <w:p>
+      <w:pPr>
+        <w:rPr>
+          <w:rFonts w:ascii="Arial" w:hAnsi="Arial" w:cs="Arial"/>
+          <w:sz w:val="18"/>
+          <w:szCs w:val="18"/>
+          <w:lang w:val="es-ES_tradnl"/>
+        </w:rPr>
+      </w:pPr>
+      <w:r>
+        <w:rPr>
+          <w:rFonts w:ascii="Arial" w:hAnsi="Arial"/>
+          <w:b/>
+          <w:color w:val="FF0000"/>
+          <w:sz w:val="18"/>
+          <w:szCs w:val="18"/>
+          <w:lang w:val="es-ES_tradnl"/>
+        </w:rPr>
+        <w:t>*</w:t>
+      </w:r>
+      <w:r>
+        <w:rPr>
+          <w:rFonts w:ascii="Arial" w:hAnsi="Arial"/>
+          <w:color w:val="FF0000"/>
+          <w:sz w:val="18"/>
+          <w:szCs w:val="18"/>
+          <w:lang w:val="es-ES_tradnl"/>
+        </w:rPr>
+        <w:t xml:space="preserve"> </w:t>
+      </w:r>
+      <w:r>
+        <w:rPr>
           <w:rFonts w:ascii="Arial" w:hAnsi="Arial" w:cs="Arial"/>
           <w:sz w:val="18"/>
           <w:szCs w:val="18"/>
           <w:highlight w:val="yellow"/>
           <w:lang w:val="es-ES_tradnl"/>
         </w:rPr>
+        <w:t>Respuesta</w:t>
+      </w:r>
+      <w:r>
+        <w:rPr>
+          <w:rFonts w:ascii="Arial" w:hAnsi="Arial" w:cs="Arial"/>
+          <w:sz w:val="18"/>
+          <w:szCs w:val="18"/>
+          <w:highlight w:val="yellow"/>
+          <w:lang w:val="es-ES_tradnl"/>
+        </w:rPr>
+        <w:t>s</w:t>
+      </w:r>
+      <w:r>
+        <w:rPr>
+          <w:rFonts w:ascii="Arial" w:hAnsi="Arial" w:cs="Arial"/>
+          <w:sz w:val="18"/>
+          <w:szCs w:val="18"/>
+          <w:highlight w:val="yellow"/>
+          <w:lang w:val="es-ES_tradnl"/>
+        </w:rPr>
         <w:t xml:space="preserve"> </w:t>
       </w:r>
       <w:r>
         <w:rPr>
           <w:rFonts w:ascii="Arial" w:hAnsi="Arial"/>
-          <w:b/>
-          <w:sz w:val="18"/>
-          <w:szCs w:val="18"/>
-          <w:lang w:val="es-ES_tradnl"/>
-        </w:rPr>
-        <w:t>Co</w:t>
-      </w:r>
-      <w:r>
-        <w:rPr>
-          <w:rFonts w:ascii="Arial" w:hAnsi="Arial"/>
-          <w:b/>
-          <w:sz w:val="18"/>
-          <w:szCs w:val="18"/>
-          <w:lang w:val="es-ES_tradnl"/>
-        </w:rPr>
-        <w:t>n la profundidad</w:t>
-      </w:r>
-    </w:p>
-    <w:p>
-      <w:pPr>
-        <w:rPr>
-          <w:rFonts w:ascii="Arial" w:hAnsi="Arial" w:cs="Arial"/>
-          <w:sz w:val="18"/>
-          <w:szCs w:val="18"/>
-          <w:lang w:val="es-ES_tradnl"/>
-        </w:rPr>
-      </w:pPr>
-    </w:p>
-    <w:p>
-      <w:pPr>
-        <w:rPr>
-          <w:rFonts w:ascii="Arial" w:hAnsi="Arial" w:cs="Arial"/>
-          <w:sz w:val="18"/>
-          <w:szCs w:val="18"/>
-          <w:lang w:val="es-ES_tradnl"/>
-        </w:rPr>
-      </w:pPr>
-      <w:r>
-        <w:rPr>
-          <w:rFonts w:ascii="Arial" w:hAnsi="Arial"/>
-          <w:b/>
+          <w:sz w:val="18"/>
+          <w:szCs w:val="18"/>
+          <w:highlight w:val="yellow"/>
+          <w:lang w:val="es-ES_tradnl"/>
+        </w:rPr>
+        <w:t xml:space="preserve">(mín. 2 – máx. 5, </w:t>
+      </w:r>
+      <w:r>
+        <w:rPr>
+          <w:rFonts w:ascii="Arial" w:hAnsi="Arial"/>
+          <w:b/>
+          <w:sz w:val="18"/>
+          <w:szCs w:val="18"/>
+          <w:highlight w:val="yellow"/>
+          <w:lang w:val="es-ES_tradnl"/>
+        </w:rPr>
+        <w:t>73</w:t>
+      </w:r>
+      <w:r>
+        <w:rPr>
+          <w:rFonts w:ascii="Arial" w:hAnsi="Arial"/>
+          <w:sz w:val="18"/>
+          <w:szCs w:val="18"/>
+          <w:highlight w:val="yellow"/>
+          <w:lang w:val="es-ES_tradnl"/>
+        </w:rPr>
+        <w:t xml:space="preserve"> caracteres máximo cada respuesta)</w:t>
+      </w:r>
+      <w:r>
+        <w:rPr>
+          <w:rFonts w:ascii="Arial" w:hAnsi="Arial" w:cs="Arial"/>
+          <w:sz w:val="18"/>
+          <w:szCs w:val="18"/>
+          <w:lang w:val="es-ES_tradnl"/>
+        </w:rPr>
+        <w:t xml:space="preserve"> </w:t>
+      </w:r>
+    </w:p>
+    <w:p>
+      <w:pPr>
+        <w:rPr>
+          <w:rFonts w:ascii="Arial" w:hAnsi="Arial" w:cs="Arial"/>
+          <w:sz w:val="18"/>
+          <w:szCs w:val="18"/>
+          <w:lang w:val="es-ES_tradnl"/>
+        </w:rPr>
+      </w:pPr>
+    </w:p>
+    <w:p>
+      <w:pPr>
+        <w:rPr>
+          <w:rFonts w:ascii="Arial" w:hAnsi="Arial"/>
+          <w:sz w:val="18"/>
+          <w:szCs w:val="18"/>
+          <w:lang w:val="es-ES_tradnl"/>
+        </w:rPr>
+      </w:pPr>
+      <w:r>
+        <w:rPr>
+          <w:rFonts w:ascii="Arial" w:hAnsi="Arial"/>
           <w:color w:val="FF0000"/>
           <w:sz w:val="18"/>
           <w:szCs w:val="18"/>
@@ -3443,13 +3573,256 @@
       <w:r>
         <w:rPr>
           <w:rFonts w:ascii="Arial" w:hAnsi="Arial"/>
+          <w:sz w:val="18"/>
+          <w:szCs w:val="18"/>
+          <w:lang w:val="es-ES_tradnl"/>
+        </w:rPr>
+        <w:t>…c</w:t>
+      </w:r>
+      <w:r>
+        <w:rPr>
+          <w:rFonts w:ascii="Arial" w:hAnsi="Arial"/>
+          <w:sz w:val="18"/>
+          <w:szCs w:val="18"/>
+          <w:lang w:val="es-ES_tradnl"/>
+        </w:rPr>
+        <w:t>on la longitud</w:t>
+      </w:r>
+    </w:p>
+    <w:p>
+      <w:pPr>
+        <w:rPr>
+          <w:rFonts w:ascii="Arial" w:hAnsi="Arial"/>
+          <w:sz w:val="18"/>
+          <w:szCs w:val="18"/>
+          <w:lang w:val="es-ES_tradnl"/>
+        </w:rPr>
+      </w:pPr>
+      <w:r>
+        <w:rPr>
+          <w:rFonts w:ascii="Arial" w:hAnsi="Arial"/>
           <w:color w:val="FF0000"/>
           <w:sz w:val="18"/>
           <w:szCs w:val="18"/>
           <w:lang w:val="es-ES_tradnl"/>
         </w:rPr>
+        <w:t>*</w:t>
+      </w:r>
+      <w:r>
+        <w:rPr>
+          <w:rFonts w:ascii="Arial" w:hAnsi="Arial"/>
+          <w:sz w:val="18"/>
+          <w:szCs w:val="18"/>
+          <w:lang w:val="es-ES_tradnl"/>
+        </w:rPr>
+        <w:t>…c</w:t>
+      </w:r>
+      <w:r>
+        <w:rPr>
+          <w:rFonts w:ascii="Arial" w:hAnsi="Arial"/>
+          <w:sz w:val="18"/>
+          <w:szCs w:val="18"/>
+          <w:lang w:val="es-ES_tradnl"/>
+        </w:rPr>
+        <w:t>on la altura</w:t>
+      </w:r>
+    </w:p>
+    <w:p>
+      <w:pPr>
+        <w:rPr>
+          <w:rFonts w:ascii="Arial" w:hAnsi="Arial"/>
+          <w:sz w:val="18"/>
+          <w:szCs w:val="18"/>
+          <w:lang w:val="es-ES_tradnl"/>
+        </w:rPr>
+      </w:pPr>
+      <w:r>
+        <w:rPr>
+          <w:rFonts w:ascii="Arial" w:hAnsi="Arial"/>
+          <w:color w:val="FF0000"/>
+          <w:sz w:val="18"/>
+          <w:szCs w:val="18"/>
+          <w:lang w:val="es-ES_tradnl"/>
+        </w:rPr>
+        <w:t>*</w:t>
+      </w:r>
+      <w:r>
+        <w:rPr>
+          <w:rFonts w:ascii="Arial" w:hAnsi="Arial"/>
+          <w:sz w:val="18"/>
+          <w:szCs w:val="18"/>
+          <w:lang w:val="es-ES_tradnl"/>
+        </w:rPr>
+        <w:t>…c</w:t>
+      </w:r>
+      <w:r>
+        <w:rPr>
+          <w:rFonts w:ascii="Arial" w:hAnsi="Arial"/>
+          <w:sz w:val="18"/>
+          <w:szCs w:val="18"/>
+          <w:lang w:val="es-ES_tradnl"/>
+        </w:rPr>
+        <w:t>on la amplitud</w:t>
+      </w:r>
+    </w:p>
+    <w:p>
+      <w:pPr>
+        <w:rPr>
+          <w:rFonts w:ascii="Arial" w:hAnsi="Arial"/>
+          <w:b/>
+          <w:sz w:val="18"/>
+          <w:szCs w:val="18"/>
+          <w:lang w:val="es-ES_tradnl"/>
+        </w:rPr>
+      </w:pPr>
+      <w:r>
+        <w:rPr>
+          <w:rFonts w:ascii="Arial" w:hAnsi="Arial"/>
+          <w:b/>
+          <w:color w:val="FF0000"/>
+          <w:sz w:val="18"/>
+          <w:szCs w:val="18"/>
+          <w:lang w:val="es-ES_tradnl"/>
+        </w:rPr>
+        <w:t>*</w:t>
+      </w:r>
+      <w:r>
+        <w:rPr>
+          <w:rFonts w:ascii="Arial" w:hAnsi="Arial"/>
+          <w:b/>
+          <w:sz w:val="18"/>
+          <w:szCs w:val="18"/>
+          <w:lang w:val="es-ES_tradnl"/>
+        </w:rPr>
+        <w:t>…c</w:t>
+      </w:r>
+      <w:r>
+        <w:rPr>
+          <w:rFonts w:ascii="Arial" w:hAnsi="Arial"/>
+          <w:b/>
+          <w:sz w:val="18"/>
+          <w:szCs w:val="18"/>
+          <w:lang w:val="es-ES_tradnl"/>
+        </w:rPr>
+        <w:t>on la profundidad</w:t>
+      </w:r>
+    </w:p>
+    <w:p>
+      <w:pPr>
+        <w:rPr>
+          <w:rFonts w:ascii="Arial" w:hAnsi="Arial" w:cs="Arial"/>
+          <w:sz w:val="18"/>
+          <w:szCs w:val="18"/>
+          <w:lang w:val="es-ES_tradnl"/>
+        </w:rPr>
+      </w:pPr>
+    </w:p>
+    <w:p>
+      <w:pPr>
+        <w:rPr>
+          <w:rFonts w:ascii="Arial" w:hAnsi="Arial"/>
+          <w:sz w:val="18"/>
+          <w:szCs w:val="18"/>
+          <w:lang w:val="es-ES_tradnl"/>
+        </w:rPr>
+      </w:pPr>
+      <w:r>
+        <w:rPr>
+          <w:rFonts w:ascii="Arial" w:hAnsi="Arial"/>
+          <w:sz w:val="18"/>
+          <w:szCs w:val="18"/>
+          <w:highlight w:val="green"/>
+          <w:lang w:val="es-ES_tradnl"/>
+        </w:rPr>
+        <w:t>Pregunta 2</w:t>
+      </w:r>
+      <w:r>
+        <w:rPr>
+          <w:rFonts w:ascii="Arial" w:hAnsi="Arial"/>
+          <w:sz w:val="18"/>
+          <w:szCs w:val="18"/>
+          <w:highlight w:val="green"/>
+          <w:lang w:val="es-ES_tradnl"/>
+        </w:rPr>
+        <w:t xml:space="preserve"> (</w:t>
+      </w:r>
+      <w:r>
+        <w:rPr>
+          <w:rFonts w:ascii="Arial" w:hAnsi="Arial"/>
+          <w:b/>
+          <w:sz w:val="18"/>
+          <w:szCs w:val="18"/>
+          <w:highlight w:val="green"/>
+          <w:lang w:val="es-ES_tradnl"/>
+        </w:rPr>
+        <w:t>173</w:t>
+      </w:r>
+      <w:r>
+        <w:rPr>
+          <w:rFonts w:ascii="Arial" w:hAnsi="Arial"/>
+          <w:sz w:val="18"/>
+          <w:szCs w:val="18"/>
+          <w:highlight w:val="green"/>
+          <w:lang w:val="es-ES_tradnl"/>
+        </w:rPr>
+        <w:t xml:space="preserve"> caracteres máximo)</w:t>
+      </w:r>
+      <w:r>
+        <w:rPr>
+          <w:rFonts w:ascii="Arial" w:hAnsi="Arial"/>
+          <w:sz w:val="18"/>
+          <w:szCs w:val="18"/>
+          <w:lang w:val="es-ES_tradnl"/>
+        </w:rPr>
+        <w:t xml:space="preserve"> A</w:t>
+      </w:r>
+      <w:r>
+        <w:rPr>
+          <w:rFonts w:ascii="Arial" w:hAnsi="Arial"/>
+          <w:sz w:val="18"/>
+          <w:szCs w:val="18"/>
+          <w:lang w:val="es-ES_tradnl"/>
+        </w:rPr>
+        <w:t xml:space="preserve"> medida que aumenta la profundidad, los factores físicos pueden volverse</w:t>
+      </w:r>
+      <w:r>
+        <w:rPr>
+          <w:rFonts w:ascii="Arial" w:hAnsi="Arial"/>
+          <w:sz w:val="18"/>
+          <w:szCs w:val="18"/>
+          <w:lang w:val="es-ES_tradnl"/>
+        </w:rPr>
+        <w:t>…</w:t>
+      </w:r>
+      <w:r>
+        <w:rPr>
+          <w:rFonts w:ascii="Arial" w:hAnsi="Arial"/>
+          <w:sz w:val="18"/>
+          <w:szCs w:val="18"/>
+          <w:lang w:val="es-ES_tradnl"/>
+        </w:rPr>
         <w:t xml:space="preserve"> </w:t>
       </w:r>
+    </w:p>
+    <w:p>
+      <w:pPr>
+        <w:rPr>
+          <w:rFonts w:ascii="Arial" w:hAnsi="Arial" w:cs="Arial"/>
+          <w:sz w:val="18"/>
+          <w:szCs w:val="18"/>
+          <w:lang w:val="es-ES_tradnl"/>
+        </w:rPr>
+      </w:pPr>
+    </w:p>
+    <w:p>
+      <w:pPr>
+        <w:rPr>
+          <w:rFonts w:ascii="Arial" w:hAnsi="Arial" w:cs="Arial"/>
+          <w:sz w:val="18"/>
+          <w:szCs w:val="18"/>
+          <w:lang w:val="es-ES_tradnl"/>
+        </w:rPr>
+      </w:pPr>
       <w:r>
         <w:rPr>
           <w:rFonts w:ascii="Arial" w:hAnsi="Arial" w:cs="Arial"/>
@@ -3458,17 +3831,18 @@
           <w:highlight w:val="yellow"/>
           <w:lang w:val="es-ES_tradnl"/>
         </w:rPr>
-        <w:t>Respuesta</w:t>
-      </w:r>
-      <w:r>
-        <w:rPr>
-          <w:rFonts w:ascii="Arial" w:hAnsi="Arial" w:cs="Arial"/>
+        <w:t>Explicación (</w:t>
+      </w:r>
+      <w:r>
+        <w:rPr>
+          <w:rFonts w:ascii="Arial" w:hAnsi="Arial" w:cs="Arial"/>
+          <w:b/>
           <w:sz w:val="18"/>
           <w:szCs w:val="18"/>
           <w:highlight w:val="yellow"/>
           <w:lang w:val="es-ES_tradnl"/>
         </w:rPr>
-        <w:t>s</w:t>
+        <w:t>173</w:t>
       </w:r>
       <w:r>
         <w:rPr>
@@ -3478,16 +3852,107 @@
           <w:highlight w:val="yellow"/>
           <w:lang w:val="es-ES_tradnl"/>
         </w:rPr>
+        <w:t xml:space="preserve"> caracteres máximo)</w:t>
+      </w:r>
+      <w:r>
+        <w:rPr>
+          <w:rFonts w:ascii="Arial" w:hAnsi="Arial" w:cs="Arial"/>
+          <w:sz w:val="18"/>
+          <w:szCs w:val="18"/>
+          <w:highlight w:val="yellow"/>
+          <w:lang w:val="es-ES_tradnl"/>
+        </w:rPr>
         <w:t xml:space="preserve"> </w:t>
       </w:r>
       <w:r>
         <w:rPr>
           <w:rFonts w:ascii="Arial" w:hAnsi="Arial"/>
+          <w:b/>
+          <w:sz w:val="18"/>
+          <w:szCs w:val="18"/>
+          <w:lang w:val="es-ES_tradnl"/>
+        </w:rPr>
+        <w:t>l</w:t>
+      </w:r>
+      <w:r>
+        <w:rPr>
+          <w:rFonts w:ascii="Arial" w:hAnsi="Arial"/>
+          <w:b/>
+          <w:sz w:val="18"/>
+          <w:szCs w:val="18"/>
+          <w:lang w:val="es-ES_tradnl"/>
+        </w:rPr>
+        <w:t xml:space="preserve">imitantes </w:t>
+      </w:r>
+      <w:r>
+        <w:rPr>
+          <w:rFonts w:ascii="Arial" w:hAnsi="Arial"/>
+          <w:b/>
+          <w:sz w:val="18"/>
+          <w:szCs w:val="18"/>
+          <w:lang w:val="es-ES_tradnl"/>
+        </w:rPr>
+        <w:t>para el desarrollo de muchos organismos</w:t>
+      </w:r>
+    </w:p>
+    <w:p>
+      <w:pPr>
+        <w:rPr>
+          <w:rFonts w:ascii="Arial" w:hAnsi="Arial" w:cs="Arial"/>
+          <w:sz w:val="18"/>
+          <w:szCs w:val="18"/>
+          <w:lang w:val="es-ES_tradnl"/>
+        </w:rPr>
+      </w:pPr>
+    </w:p>
+    <w:p>
+      <w:pPr>
+        <w:rPr>
+          <w:rFonts w:ascii="Arial" w:hAnsi="Arial" w:cs="Arial"/>
+          <w:sz w:val="18"/>
+          <w:szCs w:val="18"/>
+          <w:lang w:val="es-ES_tradnl"/>
+        </w:rPr>
+      </w:pPr>
+      <w:r>
+        <w:rPr>
+          <w:rFonts w:ascii="Arial" w:hAnsi="Arial"/>
+          <w:b/>
+          <w:color w:val="FF0000"/>
+          <w:sz w:val="18"/>
+          <w:szCs w:val="18"/>
+          <w:lang w:val="es-ES_tradnl"/>
+        </w:rPr>
+        <w:t>*</w:t>
+      </w:r>
+      <w:r>
+        <w:rPr>
+          <w:rFonts w:ascii="Arial" w:hAnsi="Arial"/>
+          <w:color w:val="FF0000"/>
+          <w:sz w:val="18"/>
+          <w:szCs w:val="18"/>
+          <w:lang w:val="es-ES_tradnl"/>
+        </w:rPr>
+        <w:t xml:space="preserve"> </w:t>
+      </w:r>
+      <w:r>
+        <w:rPr>
+          <w:rFonts w:ascii="Arial" w:hAnsi="Arial" w:cs="Arial"/>
           <w:sz w:val="18"/>
           <w:szCs w:val="18"/>
           <w:highlight w:val="yellow"/>
           <w:lang w:val="es-ES_tradnl"/>
         </w:rPr>
+        <w:t xml:space="preserve">Respuestas </w:t>
+      </w:r>
+      <w:r>
+        <w:rPr>
+          <w:rFonts w:ascii="Arial" w:hAnsi="Arial"/>
+          <w:sz w:val="18"/>
+          <w:szCs w:val="18"/>
+          <w:highlight w:val="yellow"/>
+          <w:lang w:val="es-ES_tradnl"/>
+        </w:rPr>
         <w:t xml:space="preserve">(mín. 2 – máx. 5, </w:t>
       </w:r>
       <w:r>
@@ -3534,15 +3999,16 @@
     <w:p>
       <w:pPr>
         <w:rPr>
-          <w:rFonts w:ascii="Arial" w:hAnsi="Arial"/>
-          <w:sz w:val="18"/>
-          <w:szCs w:val="18"/>
-          <w:lang w:val="es-ES_tradnl"/>
-        </w:rPr>
-      </w:pPr>
-      <w:r>
-        <w:rPr>
-          <w:rFonts w:ascii="Arial" w:hAnsi="Arial"/>
+          <w:rFonts w:ascii="Arial" w:hAnsi="Arial" w:cs="Arial"/>
+          <w:sz w:val="18"/>
+          <w:szCs w:val="18"/>
+          <w:lang w:val="es-ES_tradnl"/>
+        </w:rPr>
+      </w:pPr>
+      <w:r>
+        <w:rPr>
+          <w:rFonts w:ascii="Arial" w:hAnsi="Arial"/>
+          <w:b/>
           <w:color w:val="FF0000"/>
           <w:sz w:val="18"/>
           <w:szCs w:val="18"/>
@@ -3557,30 +4023,31 @@
           <w:szCs w:val="18"/>
           <w:lang w:val="es-ES_tradnl"/>
         </w:rPr>
-        <w:t>…c</w:t>
-      </w:r>
-      <w:r>
-        <w:rPr>
-          <w:rFonts w:ascii="Arial" w:hAnsi="Arial"/>
-          <w:sz w:val="18"/>
-          <w:szCs w:val="18"/>
-          <w:lang w:val="es-ES_tradnl"/>
-        </w:rPr>
-        <w:t>on la longitud</w:t>
-      </w:r>
-    </w:p>
-    <w:p>
-      <w:pPr>
-        <w:rPr>
-          <w:rFonts w:ascii="Arial" w:hAnsi="Arial"/>
-          <w:sz w:val="18"/>
-          <w:szCs w:val="18"/>
-          <w:lang w:val="es-ES_tradnl"/>
-        </w:rPr>
-      </w:pPr>
-      <w:r>
-        <w:rPr>
-          <w:rFonts w:ascii="Arial" w:hAnsi="Arial"/>
+        <w:t>… ilimitados</w:t>
+      </w:r>
+      <w:r>
+        <w:rPr>
+          <w:rFonts w:ascii="Arial" w:hAnsi="Arial"/>
+          <w:sz w:val="18"/>
+          <w:szCs w:val="18"/>
+          <w:lang w:val="es-ES_tradnl"/>
+        </w:rPr>
+        <w:t xml:space="preserve"> para el desarrollo de muchos organismos</w:t>
+      </w:r>
+    </w:p>
+    <w:p>
+      <w:pPr>
+        <w:rPr>
+          <w:rFonts w:ascii="Arial" w:hAnsi="Arial" w:cs="Arial"/>
+          <w:sz w:val="18"/>
+          <w:szCs w:val="18"/>
+          <w:lang w:val="es-ES_tradnl"/>
+        </w:rPr>
+      </w:pPr>
+      <w:r>
+        <w:rPr>
+          <w:rFonts w:ascii="Arial" w:hAnsi="Arial"/>
+          <w:b/>
           <w:color w:val="FF0000"/>
           <w:sz w:val="18"/>
           <w:szCs w:val="18"/>
@@ -3595,30 +4062,31 @@
           <w:szCs w:val="18"/>
           <w:lang w:val="es-ES_tradnl"/>
         </w:rPr>
-        <w:t>…c</w:t>
-      </w:r>
-      <w:r>
-        <w:rPr>
-          <w:rFonts w:ascii="Arial" w:hAnsi="Arial"/>
-          <w:sz w:val="18"/>
-          <w:szCs w:val="18"/>
-          <w:lang w:val="es-ES_tradnl"/>
-        </w:rPr>
-        <w:t>on la altura</w:t>
-      </w:r>
-    </w:p>
-    <w:p>
-      <w:pPr>
-        <w:rPr>
-          <w:rFonts w:ascii="Arial" w:hAnsi="Arial"/>
-          <w:sz w:val="18"/>
-          <w:szCs w:val="18"/>
-          <w:lang w:val="es-ES_tradnl"/>
-        </w:rPr>
-      </w:pPr>
-      <w:r>
-        <w:rPr>
-          <w:rFonts w:ascii="Arial" w:hAnsi="Arial"/>
+        <w:t>… inadecuados</w:t>
+      </w:r>
+      <w:r>
+        <w:rPr>
+          <w:rFonts w:ascii="Arial" w:hAnsi="Arial"/>
+          <w:sz w:val="18"/>
+          <w:szCs w:val="18"/>
+          <w:lang w:val="es-ES_tradnl"/>
+        </w:rPr>
+        <w:t xml:space="preserve"> para el desarrollo de muchos organismos</w:t>
+      </w:r>
+    </w:p>
+    <w:p>
+      <w:pPr>
+        <w:rPr>
+          <w:rFonts w:ascii="Arial" w:hAnsi="Arial" w:cs="Arial"/>
+          <w:sz w:val="18"/>
+          <w:szCs w:val="18"/>
+          <w:lang w:val="es-ES_tradnl"/>
+        </w:rPr>
+      </w:pPr>
+      <w:r>
+        <w:rPr>
+          <w:rFonts w:ascii="Arial" w:hAnsi="Arial"/>
+          <w:b/>
           <w:color w:val="FF0000"/>
           <w:sz w:val="18"/>
           <w:szCs w:val="18"/>
@@ -3633,23 +4101,23 @@
           <w:szCs w:val="18"/>
           <w:lang w:val="es-ES_tradnl"/>
         </w:rPr>
-        <w:t>…c</w:t>
-      </w:r>
-      <w:r>
-        <w:rPr>
-          <w:rFonts w:ascii="Arial" w:hAnsi="Arial"/>
-          <w:sz w:val="18"/>
-          <w:szCs w:val="18"/>
-          <w:lang w:val="es-ES_tradnl"/>
-        </w:rPr>
-        <w:t>on la amplitud</w:t>
-      </w:r>
-    </w:p>
-    <w:p>
-      <w:pPr>
-        <w:rPr>
-          <w:rFonts w:ascii="Arial" w:hAnsi="Arial"/>
-          <w:b/>
+        <w:t xml:space="preserve">… </w:t>
+      </w:r>
+      <w:r>
+        <w:rPr>
+          <w:rFonts w:ascii="Arial" w:hAnsi="Arial"/>
+          <w:b/>
+          <w:sz w:val="18"/>
+          <w:szCs w:val="18"/>
+          <w:lang w:val="es-ES_tradnl"/>
+        </w:rPr>
+        <w:t>limitantes para el desarrollo de muchos organismos</w:t>
+      </w:r>
+    </w:p>
+    <w:p>
+      <w:pPr>
+        <w:rPr>
+          <w:rFonts w:ascii="Arial" w:hAnsi="Arial" w:cs="Arial"/>
           <w:sz w:val="18"/>
           <w:szCs w:val="18"/>
           <w:lang w:val="es-ES_tradnl"/>
@@ -3669,52 +4137,50 @@
       <w:r>
         <w:rPr>
           <w:rFonts w:ascii="Arial" w:hAnsi="Arial"/>
-          <w:b/>
-          <w:sz w:val="18"/>
-          <w:szCs w:val="18"/>
-          <w:lang w:val="es-ES_tradnl"/>
-        </w:rPr>
-        <w:t>…c</w:t>
-      </w:r>
-      <w:r>
-        <w:rPr>
-          <w:rFonts w:ascii="Arial" w:hAnsi="Arial"/>
-          <w:b/>
-          <w:sz w:val="18"/>
-          <w:szCs w:val="18"/>
-          <w:lang w:val="es-ES_tradnl"/>
-        </w:rPr>
-        <w:t>on la profundidad</w:t>
-      </w:r>
-    </w:p>
-    <w:p>
-      <w:pPr>
-        <w:rPr>
-          <w:rFonts w:ascii="Arial" w:hAnsi="Arial" w:cs="Arial"/>
-          <w:sz w:val="18"/>
-          <w:szCs w:val="18"/>
-          <w:lang w:val="es-ES_tradnl"/>
-        </w:rPr>
-      </w:pPr>
-    </w:p>
-    <w:p>
-      <w:pPr>
-        <w:rPr>
-          <w:rFonts w:ascii="Arial" w:hAnsi="Arial"/>
-          <w:sz w:val="18"/>
-          <w:szCs w:val="18"/>
-          <w:lang w:val="es-ES_tradnl"/>
-        </w:rPr>
-      </w:pPr>
-      <w:r>
-        <w:rPr>
-          <w:rFonts w:ascii="Arial" w:hAnsi="Arial"/>
-          <w:sz w:val="18"/>
-          <w:szCs w:val="18"/>
-          <w:highlight w:val="green"/>
-          <w:lang w:val="es-ES_tradnl"/>
-        </w:rPr>
-        <w:t>Pregunta 2</w:t>
+          <w:sz w:val="18"/>
+          <w:szCs w:val="18"/>
+          <w:lang w:val="es-ES_tradnl"/>
+        </w:rPr>
+        <w:t>… benéficos</w:t>
+      </w:r>
+      <w:r>
+        <w:rPr>
+          <w:rFonts w:ascii="Arial" w:hAnsi="Arial"/>
+          <w:sz w:val="18"/>
+          <w:szCs w:val="18"/>
+          <w:lang w:val="es-ES_tradnl"/>
+        </w:rPr>
+        <w:t xml:space="preserve"> para el desarrollo de muchos organismos</w:t>
+      </w:r>
+    </w:p>
+    <w:p>
+      <w:pPr>
+        <w:rPr>
+          <w:rFonts w:ascii="Arial" w:hAnsi="Arial" w:cs="Arial"/>
+          <w:sz w:val="18"/>
+          <w:szCs w:val="18"/>
+          <w:lang w:val="es-ES_tradnl"/>
+        </w:rPr>
+      </w:pPr>
+    </w:p>
+    <w:p>
+      <w:pPr>
+        <w:rPr>
+          <w:rFonts w:ascii="Arial" w:hAnsi="Arial"/>
+          <w:sz w:val="18"/>
+          <w:szCs w:val="18"/>
+          <w:lang w:val="es-ES_tradnl"/>
+        </w:rPr>
+      </w:pPr>
+      <w:r>
+        <w:rPr>
+          <w:rFonts w:ascii="Arial" w:hAnsi="Arial"/>
+          <w:sz w:val="18"/>
+          <w:szCs w:val="18"/>
+          <w:highlight w:val="green"/>
+          <w:lang w:val="es-ES_tradnl"/>
+        </w:rPr>
+        <w:t>Pregunta 3</w:t>
       </w:r>
       <w:r>
         <w:rPr>
@@ -3754,16 +4220,401 @@
           <w:szCs w:val="18"/>
           <w:lang w:val="es-ES_tradnl"/>
         </w:rPr>
-        <w:t xml:space="preserve"> A</w:t>
-      </w:r>
-      <w:r>
-        <w:rPr>
-          <w:rFonts w:ascii="Arial" w:hAnsi="Arial"/>
-          <w:sz w:val="18"/>
-          <w:szCs w:val="18"/>
-          <w:lang w:val="es-ES_tradnl"/>
-        </w:rPr>
-        <w:t xml:space="preserve"> medida que aumenta la profundidad, los factores físicos pueden volverse</w:t>
+        <w:t xml:space="preserve"> En los ecosistemas acuáticos la temperatura es…</w:t>
+      </w:r>
+    </w:p>
+    <w:p>
+      <w:pPr>
+        <w:rPr>
+          <w:rFonts w:ascii="Arial" w:hAnsi="Arial" w:cs="Arial"/>
+          <w:sz w:val="18"/>
+          <w:szCs w:val="18"/>
+          <w:lang w:val="es-ES_tradnl"/>
+        </w:rPr>
+      </w:pPr>
+    </w:p>
+    <w:p>
+      <w:pPr>
+        <w:rPr>
+          <w:rFonts w:ascii="Arial" w:hAnsi="Arial" w:cs="Arial"/>
+          <w:sz w:val="18"/>
+          <w:szCs w:val="18"/>
+          <w:highlight w:val="green"/>
+          <w:lang w:val="es-ES_tradnl"/>
+        </w:rPr>
+      </w:pPr>
+      <w:r>
+        <w:rPr>
+          <w:rFonts w:ascii="Arial" w:hAnsi="Arial" w:cs="Arial"/>
+          <w:sz w:val="18"/>
+          <w:szCs w:val="18"/>
+          <w:highlight w:val="yellow"/>
+          <w:lang w:val="es-ES_tradnl"/>
+        </w:rPr>
+        <w:t>Explicación (</w:t>
+      </w:r>
+      <w:r>
+        <w:rPr>
+          <w:rFonts w:ascii="Arial" w:hAnsi="Arial" w:cs="Arial"/>
+          <w:b/>
+          <w:sz w:val="18"/>
+          <w:szCs w:val="18"/>
+          <w:highlight w:val="yellow"/>
+          <w:lang w:val="es-ES_tradnl"/>
+        </w:rPr>
+        <w:t>173</w:t>
+      </w:r>
+      <w:r>
+        <w:rPr>
+          <w:rFonts w:ascii="Arial" w:hAnsi="Arial" w:cs="Arial"/>
+          <w:sz w:val="18"/>
+          <w:szCs w:val="18"/>
+          <w:highlight w:val="yellow"/>
+          <w:lang w:val="es-ES_tradnl"/>
+        </w:rPr>
+        <w:t xml:space="preserve"> caracteres máximo)</w:t>
+      </w:r>
+      <w:r>
+        <w:rPr>
+          <w:rFonts w:ascii="Arial" w:hAnsi="Arial" w:cs="Arial"/>
+          <w:sz w:val="18"/>
+          <w:szCs w:val="18"/>
+          <w:highlight w:val="yellow"/>
+          <w:lang w:val="es-ES_tradnl"/>
+        </w:rPr>
+        <w:t xml:space="preserve"> </w:t>
+      </w:r>
+      <w:r>
+        <w:rPr>
+          <w:rFonts w:ascii="Arial" w:hAnsi="Arial"/>
+          <w:b/>
+          <w:sz w:val="18"/>
+          <w:szCs w:val="18"/>
+          <w:lang w:val="es-ES_tradnl"/>
+        </w:rPr>
+        <w:t>r</w:t>
+      </w:r>
+      <w:r>
+        <w:rPr>
+          <w:rFonts w:ascii="Arial" w:hAnsi="Arial"/>
+          <w:b/>
+          <w:sz w:val="18"/>
+          <w:szCs w:val="18"/>
+          <w:lang w:val="es-ES_tradnl"/>
+        </w:rPr>
+        <w:t xml:space="preserve">elativamente </w:t>
+      </w:r>
+      <w:r>
+        <w:rPr>
+          <w:rFonts w:ascii="Arial" w:hAnsi="Arial"/>
+          <w:b/>
+          <w:sz w:val="18"/>
+          <w:szCs w:val="18"/>
+          <w:lang w:val="es-ES_tradnl"/>
+        </w:rPr>
+        <w:t>estable</w:t>
+      </w:r>
+    </w:p>
+    <w:p>
+      <w:pPr>
+        <w:rPr>
+          <w:rFonts w:ascii="Arial" w:hAnsi="Arial" w:cs="Arial"/>
+          <w:sz w:val="18"/>
+          <w:szCs w:val="18"/>
+          <w:lang w:val="es-ES_tradnl"/>
+        </w:rPr>
+      </w:pPr>
+    </w:p>
+    <w:p>
+      <w:pPr>
+        <w:rPr>
+          <w:rFonts w:ascii="Arial" w:hAnsi="Arial" w:cs="Arial"/>
+          <w:sz w:val="18"/>
+          <w:szCs w:val="18"/>
+          <w:lang w:val="es-ES_tradnl"/>
+        </w:rPr>
+      </w:pPr>
+      <w:r>
+        <w:rPr>
+          <w:rFonts w:ascii="Arial" w:hAnsi="Arial"/>
+          <w:b/>
+          <w:color w:val="FF0000"/>
+          <w:sz w:val="18"/>
+          <w:szCs w:val="18"/>
+          <w:lang w:val="es-ES_tradnl"/>
+        </w:rPr>
+        <w:t>*</w:t>
+      </w:r>
+      <w:r>
+        <w:rPr>
+          <w:rFonts w:ascii="Arial" w:hAnsi="Arial"/>
+          <w:color w:val="FF0000"/>
+          <w:sz w:val="18"/>
+          <w:szCs w:val="18"/>
+          <w:lang w:val="es-ES_tradnl"/>
+        </w:rPr>
+        <w:t xml:space="preserve"> </w:t>
+      </w:r>
+      <w:r>
+        <w:rPr>
+          <w:rFonts w:ascii="Arial" w:hAnsi="Arial" w:cs="Arial"/>
+          <w:sz w:val="18"/>
+          <w:szCs w:val="18"/>
+          <w:highlight w:val="yellow"/>
+          <w:lang w:val="es-ES_tradnl"/>
+        </w:rPr>
+        <w:t xml:space="preserve">Respuestas </w:t>
+      </w:r>
+      <w:r>
+        <w:rPr>
+          <w:rFonts w:ascii="Arial" w:hAnsi="Arial"/>
+          <w:sz w:val="18"/>
+          <w:szCs w:val="18"/>
+          <w:highlight w:val="yellow"/>
+          <w:lang w:val="es-ES_tradnl"/>
+        </w:rPr>
+        <w:t xml:space="preserve">(mín. 2 – máx. 5, </w:t>
+      </w:r>
+      <w:r>
+        <w:rPr>
+          <w:rFonts w:ascii="Arial" w:hAnsi="Arial"/>
+          <w:b/>
+          <w:sz w:val="18"/>
+          <w:szCs w:val="18"/>
+          <w:highlight w:val="yellow"/>
+          <w:lang w:val="es-ES_tradnl"/>
+        </w:rPr>
+        <w:t>73</w:t>
+      </w:r>
+      <w:r>
+        <w:rPr>
+          <w:rFonts w:ascii="Arial" w:hAnsi="Arial"/>
+          <w:sz w:val="18"/>
+          <w:szCs w:val="18"/>
+          <w:highlight w:val="yellow"/>
+          <w:lang w:val="es-ES_tradnl"/>
+        </w:rPr>
+        <w:t xml:space="preserve"> caracteres máximo cada respuesta)</w:t>
+      </w:r>
+      <w:r>
+        <w:rPr>
+          <w:rFonts w:ascii="Arial" w:hAnsi="Arial" w:cs="Arial"/>
+          <w:sz w:val="18"/>
+          <w:szCs w:val="18"/>
+          <w:lang w:val="es-ES_tradnl"/>
+        </w:rPr>
+        <w:t xml:space="preserve"> </w:t>
+      </w:r>
+    </w:p>
+    <w:p>
+      <w:pPr>
+        <w:rPr>
+          <w:rFonts w:ascii="Arial" w:hAnsi="Arial" w:cs="Arial"/>
+          <w:sz w:val="18"/>
+          <w:szCs w:val="18"/>
+          <w:lang w:val="es-ES_tradnl"/>
+        </w:rPr>
+      </w:pPr>
+    </w:p>
+    <w:p>
+      <w:pPr>
+        <w:rPr>
+          <w:rFonts w:ascii="Arial" w:hAnsi="Arial" w:cs="Arial"/>
+          <w:sz w:val="18"/>
+          <w:szCs w:val="18"/>
+          <w:lang w:val="es-ES_tradnl"/>
+        </w:rPr>
+      </w:pPr>
+      <w:r>
+        <w:rPr>
+          <w:rFonts w:ascii="Arial" w:hAnsi="Arial"/>
+          <w:b/>
+          <w:color w:val="FF0000"/>
+          <w:sz w:val="18"/>
+          <w:szCs w:val="18"/>
+          <w:lang w:val="es-ES_tradnl"/>
+        </w:rPr>
+        <w:t>*</w:t>
+      </w:r>
+      <w:r>
+        <w:rPr>
+          <w:rFonts w:ascii="Arial" w:hAnsi="Arial"/>
+          <w:sz w:val="18"/>
+          <w:szCs w:val="18"/>
+          <w:lang w:val="es-ES_tradnl"/>
+        </w:rPr>
+        <w:t>… relativamente inestable</w:t>
+      </w:r>
+    </w:p>
+    <w:p>
+      <w:pPr>
+        <w:rPr>
+          <w:rFonts w:ascii="Arial" w:hAnsi="Arial"/>
+          <w:sz w:val="18"/>
+          <w:szCs w:val="18"/>
+          <w:lang w:val="es-ES_tradnl"/>
+        </w:rPr>
+      </w:pPr>
+      <w:r>
+        <w:rPr>
+          <w:rFonts w:ascii="Arial" w:hAnsi="Arial"/>
+          <w:b/>
+          <w:color w:val="FF0000"/>
+          <w:sz w:val="18"/>
+          <w:szCs w:val="18"/>
+          <w:lang w:val="es-ES_tradnl"/>
+        </w:rPr>
+        <w:t>*</w:t>
+      </w:r>
+      <w:r>
+        <w:rPr>
+          <w:rFonts w:ascii="Arial" w:hAnsi="Arial"/>
+          <w:sz w:val="18"/>
+          <w:szCs w:val="18"/>
+          <w:lang w:val="es-ES_tradnl"/>
+        </w:rPr>
+        <w:t>… relativamente variable</w:t>
+      </w:r>
+    </w:p>
+    <w:p>
+      <w:pPr>
+        <w:rPr>
+          <w:rFonts w:ascii="Arial" w:hAnsi="Arial"/>
+          <w:b/>
+          <w:sz w:val="18"/>
+          <w:szCs w:val="18"/>
+          <w:lang w:val="es-ES_tradnl"/>
+        </w:rPr>
+      </w:pPr>
+      <w:r>
+        <w:rPr>
+          <w:rFonts w:ascii="Arial" w:hAnsi="Arial"/>
+          <w:b/>
+          <w:color w:val="FF0000"/>
+          <w:sz w:val="18"/>
+          <w:szCs w:val="18"/>
+          <w:lang w:val="es-ES_tradnl"/>
+        </w:rPr>
+        <w:t>*</w:t>
+      </w:r>
+      <w:r>
+        <w:rPr>
+          <w:rFonts w:ascii="Arial" w:hAnsi="Arial"/>
+          <w:b/>
+          <w:sz w:val="18"/>
+          <w:szCs w:val="18"/>
+          <w:lang w:val="es-ES_tradnl"/>
+        </w:rPr>
+        <w:t>… relativamente estable</w:t>
+      </w:r>
+    </w:p>
+    <w:p>
+      <w:pPr>
+        <w:rPr>
+          <w:rFonts w:ascii="Arial" w:hAnsi="Arial" w:cs="Arial"/>
+          <w:sz w:val="18"/>
+          <w:szCs w:val="18"/>
+          <w:lang w:val="es-ES_tradnl"/>
+        </w:rPr>
+      </w:pPr>
+      <w:r>
+        <w:rPr>
+          <w:rFonts w:ascii="Arial" w:hAnsi="Arial"/>
+          <w:b/>
+          <w:color w:val="FF0000"/>
+          <w:sz w:val="18"/>
+          <w:szCs w:val="18"/>
+          <w:lang w:val="es-ES_tradnl"/>
+        </w:rPr>
+        <w:t>*</w:t>
+      </w:r>
+      <w:r>
+        <w:rPr>
+          <w:rFonts w:ascii="Arial" w:hAnsi="Arial"/>
+          <w:sz w:val="18"/>
+          <w:szCs w:val="18"/>
+          <w:lang w:val="es-ES_tradnl"/>
+        </w:rPr>
+        <w:t>… relativamente invariable</w:t>
+      </w:r>
+    </w:p>
+    <w:p>
+      <w:pPr>
+        <w:rPr>
+          <w:rFonts w:ascii="Arial" w:hAnsi="Arial" w:cs="Arial"/>
+          <w:sz w:val="18"/>
+          <w:szCs w:val="18"/>
+          <w:lang w:val="es-ES_tradnl"/>
+        </w:rPr>
+      </w:pPr>
+    </w:p>
+    <w:p>
+      <w:pPr>
+        <w:rPr>
+          <w:rFonts w:ascii="Arial" w:hAnsi="Arial"/>
+          <w:sz w:val="18"/>
+          <w:szCs w:val="18"/>
+          <w:lang w:val="es-ES_tradnl"/>
+        </w:rPr>
+      </w:pPr>
+      <w:r>
+        <w:rPr>
+          <w:rFonts w:ascii="Arial" w:hAnsi="Arial"/>
+          <w:sz w:val="18"/>
+          <w:szCs w:val="18"/>
+          <w:highlight w:val="green"/>
+          <w:lang w:val="es-ES_tradnl"/>
+        </w:rPr>
+        <w:t>Pregunta 4</w:t>
+      </w:r>
+      <w:r>
+        <w:rPr>
+          <w:rFonts w:ascii="Arial" w:hAnsi="Arial"/>
+          <w:sz w:val="18"/>
+          <w:szCs w:val="18"/>
+          <w:highlight w:val="green"/>
+          <w:lang w:val="es-ES_tradnl"/>
+        </w:rPr>
+        <w:t xml:space="preserve"> (</w:t>
+      </w:r>
+      <w:r>
+        <w:rPr>
+          <w:rFonts w:ascii="Arial" w:hAnsi="Arial"/>
+          <w:b/>
+          <w:sz w:val="18"/>
+          <w:szCs w:val="18"/>
+          <w:highlight w:val="green"/>
+          <w:lang w:val="es-ES_tradnl"/>
+        </w:rPr>
+        <w:t>173</w:t>
+      </w:r>
+      <w:r>
+        <w:rPr>
+          <w:rFonts w:ascii="Arial" w:hAnsi="Arial"/>
+          <w:sz w:val="18"/>
+          <w:szCs w:val="18"/>
+          <w:highlight w:val="green"/>
+          <w:lang w:val="es-ES_tradnl"/>
+        </w:rPr>
+        <w:t xml:space="preserve"> caracteres máximo)</w:t>
+      </w:r>
+      <w:r>
+        <w:rPr>
+          <w:rFonts w:ascii="Arial" w:hAnsi="Arial"/>
+          <w:sz w:val="18"/>
+          <w:szCs w:val="18"/>
+          <w:lang w:val="es-ES_tradnl"/>
+        </w:rPr>
+        <w:t xml:space="preserve"> </w:t>
+      </w:r>
+      <w:r>
+        <w:rPr>
+          <w:rFonts w:ascii="Arial" w:hAnsi="Arial"/>
+          <w:sz w:val="18"/>
+          <w:szCs w:val="18"/>
+          <w:lang w:val="es-ES_tradnl"/>
+        </w:rPr>
+        <w:t>Los animales acuáticos tienen estructuras como</w:t>
       </w:r>
       <w:r>
         <w:rPr>
@@ -3774,35 +4625,139 @@
         </w:rPr>
         <w:t>…</w:t>
       </w:r>
-      <w:r>
-        <w:rPr>
-          <w:rFonts w:ascii="Arial" w:hAnsi="Arial"/>
-          <w:sz w:val="18"/>
-          <w:szCs w:val="18"/>
+    </w:p>
+    <w:p>
+      <w:pPr>
+        <w:rPr>
+          <w:rFonts w:ascii="Arial" w:hAnsi="Arial" w:cs="Arial"/>
+          <w:sz w:val="18"/>
+          <w:szCs w:val="18"/>
+          <w:lang w:val="es-ES_tradnl"/>
+        </w:rPr>
+      </w:pPr>
+    </w:p>
+    <w:p>
+      <w:pPr>
+        <w:rPr>
+          <w:rFonts w:ascii="Arial" w:hAnsi="Arial" w:cs="Arial"/>
+          <w:sz w:val="18"/>
+          <w:szCs w:val="18"/>
+          <w:highlight w:val="green"/>
+          <w:lang w:val="es-ES_tradnl"/>
+        </w:rPr>
+      </w:pPr>
+      <w:r>
+        <w:rPr>
+          <w:rFonts w:ascii="Arial" w:hAnsi="Arial" w:cs="Arial"/>
+          <w:sz w:val="18"/>
+          <w:szCs w:val="18"/>
+          <w:highlight w:val="yellow"/>
+          <w:lang w:val="es-ES_tradnl"/>
+        </w:rPr>
+        <w:t>Explicación (</w:t>
+      </w:r>
+      <w:r>
+        <w:rPr>
+          <w:rFonts w:ascii="Arial" w:hAnsi="Arial" w:cs="Arial"/>
+          <w:b/>
+          <w:sz w:val="18"/>
+          <w:szCs w:val="18"/>
+          <w:highlight w:val="yellow"/>
+          <w:lang w:val="es-ES_tradnl"/>
+        </w:rPr>
+        <w:t>173</w:t>
+      </w:r>
+      <w:r>
+        <w:rPr>
+          <w:rFonts w:ascii="Arial" w:hAnsi="Arial" w:cs="Arial"/>
+          <w:sz w:val="18"/>
+          <w:szCs w:val="18"/>
+          <w:highlight w:val="yellow"/>
+          <w:lang w:val="es-ES_tradnl"/>
+        </w:rPr>
+        <w:t xml:space="preserve"> caracteres máximo)</w:t>
+      </w:r>
+      <w:r>
+        <w:rPr>
+          <w:rFonts w:ascii="Arial" w:hAnsi="Arial" w:cs="Arial"/>
+          <w:sz w:val="18"/>
+          <w:szCs w:val="18"/>
+          <w:highlight w:val="yellow"/>
           <w:lang w:val="es-ES_tradnl"/>
         </w:rPr>
         <w:t xml:space="preserve"> </w:t>
       </w:r>
-    </w:p>
-    <w:p>
-      <w:pPr>
-        <w:rPr>
-          <w:rFonts w:ascii="Arial" w:hAnsi="Arial" w:cs="Arial"/>
-          <w:sz w:val="18"/>
-          <w:szCs w:val="18"/>
-          <w:lang w:val="es-ES_tradnl"/>
-        </w:rPr>
-      </w:pPr>
-    </w:p>
-    <w:p>
-      <w:pPr>
-        <w:rPr>
-          <w:rFonts w:ascii="Arial" w:hAnsi="Arial" w:cs="Arial"/>
-          <w:sz w:val="18"/>
-          <w:szCs w:val="18"/>
-          <w:lang w:val="es-ES_tradnl"/>
-        </w:rPr>
-      </w:pPr>
+      <w:r>
+        <w:rPr>
+          <w:rFonts w:ascii="Arial" w:hAnsi="Arial" w:cs="Arial"/>
+          <w:b/>
+          <w:sz w:val="18"/>
+          <w:szCs w:val="18"/>
+          <w:lang w:val="es-ES_tradnl"/>
+        </w:rPr>
+        <w:t>b</w:t>
+      </w:r>
+      <w:r>
+        <w:rPr>
+          <w:rFonts w:ascii="Arial" w:hAnsi="Arial" w:cs="Arial"/>
+          <w:b/>
+          <w:sz w:val="18"/>
+          <w:szCs w:val="18"/>
+          <w:lang w:val="es-ES_tradnl"/>
+        </w:rPr>
+        <w:t xml:space="preserve">ranquias </w:t>
+      </w:r>
+      <w:r>
+        <w:rPr>
+          <w:rFonts w:ascii="Arial" w:hAnsi="Arial" w:cs="Arial"/>
+          <w:b/>
+          <w:sz w:val="18"/>
+          <w:szCs w:val="18"/>
+          <w:lang w:val="es-ES_tradnl"/>
+        </w:rPr>
+        <w:t>que les permiten respirar bajo el agua</w:t>
+      </w:r>
+    </w:p>
+    <w:p>
+      <w:pPr>
+        <w:rPr>
+          <w:rFonts w:ascii="Arial" w:hAnsi="Arial" w:cs="Arial"/>
+          <w:sz w:val="18"/>
+          <w:szCs w:val="18"/>
+          <w:lang w:val="es-ES_tradnl"/>
+        </w:rPr>
+      </w:pPr>
+    </w:p>
+    <w:p>
+      <w:pPr>
+        <w:rPr>
+          <w:rFonts w:ascii="Arial" w:hAnsi="Arial" w:cs="Arial"/>
+          <w:sz w:val="18"/>
+          <w:szCs w:val="18"/>
+          <w:lang w:val="es-ES_tradnl"/>
+        </w:rPr>
+      </w:pPr>
+      <w:r>
+        <w:rPr>
+          <w:rFonts w:ascii="Arial" w:hAnsi="Arial"/>
+          <w:b/>
+          <w:color w:val="FF0000"/>
+          <w:sz w:val="18"/>
+          <w:szCs w:val="18"/>
+          <w:lang w:val="es-ES_tradnl"/>
+        </w:rPr>
+        <w:t>*</w:t>
+      </w:r>
+      <w:r>
+        <w:rPr>
+          <w:rFonts w:ascii="Arial" w:hAnsi="Arial"/>
+          <w:color w:val="FF0000"/>
+          <w:sz w:val="18"/>
+          <w:szCs w:val="18"/>
+          <w:lang w:val="es-ES_tradnl"/>
+        </w:rPr>
+        <w:t xml:space="preserve"> </w:t>
+      </w:r>
       <w:r>
         <w:rPr>
           <w:rFonts w:ascii="Arial" w:hAnsi="Arial" w:cs="Arial"/>
@@ -3811,6 +4766,341 @@
           <w:highlight w:val="yellow"/>
           <w:lang w:val="es-ES_tradnl"/>
         </w:rPr>
+        <w:t xml:space="preserve">Respuestas </w:t>
+      </w:r>
+      <w:r>
+        <w:rPr>
+          <w:rFonts w:ascii="Arial" w:hAnsi="Arial"/>
+          <w:sz w:val="18"/>
+          <w:szCs w:val="18"/>
+          <w:highlight w:val="yellow"/>
+          <w:lang w:val="es-ES_tradnl"/>
+        </w:rPr>
+        <w:t xml:space="preserve">(mín. 2 – máx. 5, </w:t>
+      </w:r>
+      <w:r>
+        <w:rPr>
+          <w:rFonts w:ascii="Arial" w:hAnsi="Arial"/>
+          <w:b/>
+          <w:sz w:val="18"/>
+          <w:szCs w:val="18"/>
+          <w:highlight w:val="yellow"/>
+          <w:lang w:val="es-ES_tradnl"/>
+        </w:rPr>
+        <w:t>73</w:t>
+      </w:r>
+      <w:r>
+        <w:rPr>
+          <w:rFonts w:ascii="Arial" w:hAnsi="Arial"/>
+          <w:sz w:val="18"/>
+          <w:szCs w:val="18"/>
+          <w:highlight w:val="yellow"/>
+          <w:lang w:val="es-ES_tradnl"/>
+        </w:rPr>
+        <w:t xml:space="preserve"> caracteres máximo cada respuesta)</w:t>
+      </w:r>
+      <w:r>
+        <w:rPr>
+          <w:rFonts w:ascii="Arial" w:hAnsi="Arial" w:cs="Arial"/>
+          <w:sz w:val="18"/>
+          <w:szCs w:val="18"/>
+          <w:lang w:val="es-ES_tradnl"/>
+        </w:rPr>
+        <w:t xml:space="preserve"> </w:t>
+      </w:r>
+    </w:p>
+    <w:p>
+      <w:pPr>
+        <w:rPr>
+          <w:rFonts w:ascii="Arial" w:hAnsi="Arial" w:cs="Arial"/>
+          <w:sz w:val="18"/>
+          <w:szCs w:val="18"/>
+          <w:lang w:val="es-ES_tradnl"/>
+        </w:rPr>
+      </w:pPr>
+    </w:p>
+    <w:p>
+      <w:pPr>
+        <w:rPr>
+          <w:rFonts w:ascii="Arial" w:hAnsi="Arial" w:cs="Arial"/>
+          <w:sz w:val="18"/>
+          <w:szCs w:val="18"/>
+          <w:lang w:val="es-ES_tradnl"/>
+        </w:rPr>
+      </w:pPr>
+      <w:r>
+        <w:rPr>
+          <w:rFonts w:ascii="Arial" w:hAnsi="Arial"/>
+          <w:b/>
+          <w:color w:val="FF0000"/>
+          <w:sz w:val="18"/>
+          <w:szCs w:val="18"/>
+          <w:lang w:val="es-ES_tradnl"/>
+        </w:rPr>
+        <w:t>*</w:t>
+      </w:r>
+      <w:r>
+        <w:rPr>
+          <w:rFonts w:ascii="Arial" w:hAnsi="Arial" w:cs="Arial"/>
+          <w:sz w:val="18"/>
+          <w:szCs w:val="18"/>
+          <w:lang w:val="es-ES_tradnl"/>
+        </w:rPr>
+        <w:t>…</w:t>
+      </w:r>
+      <w:r>
+        <w:rPr>
+          <w:rFonts w:ascii="Arial" w:hAnsi="Arial" w:cs="Arial"/>
+          <w:sz w:val="18"/>
+          <w:szCs w:val="18"/>
+          <w:lang w:val="es-ES_tradnl"/>
+        </w:rPr>
+        <w:t>tráqueas</w:t>
+      </w:r>
+      <w:r>
+        <w:rPr>
+          <w:rFonts w:ascii="Arial" w:hAnsi="Arial" w:cs="Arial"/>
+          <w:sz w:val="18"/>
+          <w:szCs w:val="18"/>
+          <w:lang w:val="es-ES_tradnl"/>
+        </w:rPr>
+        <w:t xml:space="preserve"> que les permiten respirar bajo el agua</w:t>
+      </w:r>
+    </w:p>
+    <w:p>
+      <w:pPr>
+        <w:rPr>
+          <w:rFonts w:ascii="Arial" w:hAnsi="Arial" w:cs="Arial"/>
+          <w:b/>
+          <w:sz w:val="18"/>
+          <w:szCs w:val="18"/>
+          <w:lang w:val="es-ES_tradnl"/>
+        </w:rPr>
+      </w:pPr>
+      <w:r>
+        <w:rPr>
+          <w:rFonts w:ascii="Arial" w:hAnsi="Arial"/>
+          <w:b/>
+          <w:color w:val="FF0000"/>
+          <w:sz w:val="18"/>
+          <w:szCs w:val="18"/>
+          <w:lang w:val="es-ES_tradnl"/>
+        </w:rPr>
+        <w:t>*</w:t>
+      </w:r>
+      <w:r>
+        <w:rPr>
+          <w:rFonts w:ascii="Arial" w:hAnsi="Arial" w:cs="Arial"/>
+          <w:b/>
+          <w:sz w:val="18"/>
+          <w:szCs w:val="18"/>
+          <w:lang w:val="es-ES_tradnl"/>
+        </w:rPr>
+        <w:t>…branquias que les permiten respirar bajo el agua</w:t>
+      </w:r>
+    </w:p>
+    <w:p>
+      <w:pPr>
+        <w:rPr>
+          <w:rFonts w:ascii="Arial" w:hAnsi="Arial" w:cs="Arial"/>
+          <w:sz w:val="18"/>
+          <w:szCs w:val="18"/>
+          <w:lang w:val="es-ES_tradnl"/>
+        </w:rPr>
+      </w:pPr>
+      <w:r>
+        <w:rPr>
+          <w:rFonts w:ascii="Arial" w:hAnsi="Arial"/>
+          <w:b/>
+          <w:color w:val="FF0000"/>
+          <w:sz w:val="18"/>
+          <w:szCs w:val="18"/>
+          <w:lang w:val="es-ES_tradnl"/>
+        </w:rPr>
+        <w:t>*</w:t>
+      </w:r>
+      <w:r>
+        <w:rPr>
+          <w:rFonts w:ascii="Arial" w:hAnsi="Arial" w:cs="Arial"/>
+          <w:sz w:val="18"/>
+          <w:szCs w:val="18"/>
+          <w:lang w:val="es-ES_tradnl"/>
+        </w:rPr>
+        <w:t>…pulmones</w:t>
+      </w:r>
+      <w:r>
+        <w:rPr>
+          <w:rFonts w:ascii="Arial" w:hAnsi="Arial" w:cs="Arial"/>
+          <w:sz w:val="18"/>
+          <w:szCs w:val="18"/>
+          <w:lang w:val="es-ES_tradnl"/>
+        </w:rPr>
+        <w:t xml:space="preserve"> que les permiten respirar bajo el agua</w:t>
+      </w:r>
+    </w:p>
+    <w:p>
+      <w:pPr>
+        <w:rPr>
+          <w:rFonts w:ascii="Arial" w:hAnsi="Arial" w:cs="Arial"/>
+          <w:sz w:val="18"/>
+          <w:szCs w:val="18"/>
+          <w:lang w:val="es-ES_tradnl"/>
+        </w:rPr>
+      </w:pPr>
+      <w:r>
+        <w:rPr>
+          <w:rFonts w:ascii="Arial" w:hAnsi="Arial"/>
+          <w:b/>
+          <w:color w:val="FF0000"/>
+          <w:sz w:val="18"/>
+          <w:szCs w:val="18"/>
+          <w:lang w:val="es-ES_tradnl"/>
+        </w:rPr>
+        <w:t>*</w:t>
+      </w:r>
+      <w:r>
+        <w:rPr>
+          <w:rFonts w:ascii="Arial" w:hAnsi="Arial" w:cs="Arial"/>
+          <w:sz w:val="18"/>
+          <w:szCs w:val="18"/>
+          <w:lang w:val="es-ES_tradnl"/>
+        </w:rPr>
+        <w:t>…túbulos</w:t>
+      </w:r>
+      <w:r>
+        <w:rPr>
+          <w:rFonts w:ascii="Arial" w:hAnsi="Arial" w:cs="Arial"/>
+          <w:sz w:val="18"/>
+          <w:szCs w:val="18"/>
+          <w:lang w:val="es-ES_tradnl"/>
+        </w:rPr>
+        <w:t xml:space="preserve"> que les permiten respirar bajo el agua</w:t>
+      </w:r>
+    </w:p>
+    <w:p>
+      <w:pPr>
+        <w:rPr>
+          <w:rFonts w:ascii="Arial" w:hAnsi="Arial" w:cs="Arial"/>
+          <w:sz w:val="18"/>
+          <w:szCs w:val="18"/>
+          <w:lang w:val="es-ES_tradnl"/>
+        </w:rPr>
+      </w:pPr>
+    </w:p>
+    <w:p>
+      <w:pPr>
+        <w:rPr>
+          <w:rFonts w:ascii="Arial" w:hAnsi="Arial"/>
+          <w:sz w:val="18"/>
+          <w:szCs w:val="18"/>
+          <w:lang w:val="es-ES_tradnl"/>
+        </w:rPr>
+      </w:pPr>
+      <w:r>
+        <w:rPr>
+          <w:rFonts w:ascii="Arial" w:hAnsi="Arial"/>
+          <w:sz w:val="18"/>
+          <w:szCs w:val="18"/>
+          <w:highlight w:val="green"/>
+          <w:lang w:val="es-ES_tradnl"/>
+        </w:rPr>
+        <w:t>Pregunta 5</w:t>
+      </w:r>
+      <w:r>
+        <w:rPr>
+          <w:rFonts w:ascii="Arial" w:hAnsi="Arial"/>
+          <w:sz w:val="18"/>
+          <w:szCs w:val="18"/>
+          <w:highlight w:val="green"/>
+          <w:lang w:val="es-ES_tradnl"/>
+        </w:rPr>
+        <w:t xml:space="preserve"> (</w:t>
+      </w:r>
+      <w:r>
+        <w:rPr>
+          <w:rFonts w:ascii="Arial" w:hAnsi="Arial"/>
+          <w:b/>
+          <w:sz w:val="18"/>
+          <w:szCs w:val="18"/>
+          <w:highlight w:val="green"/>
+          <w:lang w:val="es-ES_tradnl"/>
+        </w:rPr>
+        <w:t>173</w:t>
+      </w:r>
+      <w:r>
+        <w:rPr>
+          <w:rFonts w:ascii="Arial" w:hAnsi="Arial"/>
+          <w:sz w:val="18"/>
+          <w:szCs w:val="18"/>
+          <w:highlight w:val="green"/>
+          <w:lang w:val="es-ES_tradnl"/>
+        </w:rPr>
+        <w:t xml:space="preserve"> caracteres máximo)</w:t>
+      </w:r>
+      <w:r>
+        <w:rPr>
+          <w:rFonts w:ascii="Arial" w:hAnsi="Arial"/>
+          <w:sz w:val="18"/>
+          <w:szCs w:val="18"/>
+          <w:lang w:val="es-ES_tradnl"/>
+        </w:rPr>
+        <w:t xml:space="preserve"> En los ecosistemas acuáticos l</w:t>
+      </w:r>
+      <w:r>
+        <w:rPr>
+          <w:rFonts w:ascii="Arial" w:hAnsi="Arial"/>
+          <w:sz w:val="18"/>
+          <w:szCs w:val="18"/>
+          <w:lang w:val="es-ES_tradnl"/>
+        </w:rPr>
+        <w:t>as plantas se ubican siempre en aquellos lugares donde</w:t>
+      </w:r>
+      <w:r>
+        <w:rPr>
+          <w:rFonts w:ascii="Arial" w:hAnsi="Arial"/>
+          <w:sz w:val="18"/>
+          <w:szCs w:val="18"/>
+          <w:lang w:val="es-ES_tradnl"/>
+        </w:rPr>
+        <w:t>…</w:t>
+      </w:r>
+      <w:r>
+        <w:rPr>
+          <w:rFonts w:ascii="Arial" w:hAnsi="Arial"/>
+          <w:sz w:val="18"/>
+          <w:szCs w:val="18"/>
+          <w:lang w:val="es-ES_tradnl"/>
+        </w:rPr>
+        <w:t xml:space="preserve"> </w:t>
+      </w:r>
+    </w:p>
+    <w:p>
+      <w:pPr>
+        <w:rPr>
+          <w:rFonts w:ascii="Arial" w:hAnsi="Arial" w:cs="Arial"/>
+          <w:sz w:val="18"/>
+          <w:szCs w:val="18"/>
+          <w:lang w:val="es-ES_tradnl"/>
+        </w:rPr>
+      </w:pPr>
+    </w:p>
+    <w:p>
+      <w:pPr>
+        <w:rPr>
+          <w:rFonts w:ascii="Arial" w:hAnsi="Arial" w:cs="Arial"/>
+          <w:sz w:val="18"/>
+          <w:szCs w:val="18"/>
+          <w:lang w:val="es-ES_tradnl"/>
+        </w:rPr>
+      </w:pPr>
+      <w:r>
+        <w:rPr>
+          <w:rFonts w:ascii="Arial" w:hAnsi="Arial" w:cs="Arial"/>
+          <w:sz w:val="18"/>
+          <w:szCs w:val="18"/>
+          <w:highlight w:val="yellow"/>
+          <w:lang w:val="es-ES_tradnl"/>
+        </w:rPr>
         <w:t>Explicación (</w:t>
       </w:r>
       <w:r>
@@ -3842,27 +5132,25 @@
           <w:highlight w:val="yellow"/>
           <w:lang w:val="es-ES_tradnl"/>
         </w:rPr>
-        <w:t xml:space="preserve">  </w:t>
-      </w:r>
-      <w:r>
-        <w:rPr>
-          <w:rFonts w:ascii="Arial" w:hAnsi="Arial"/>
-          <w:b/>
-          <w:sz w:val="18"/>
-          <w:szCs w:val="18"/>
-          <w:lang w:val="es-ES_tradnl"/>
-        </w:rPr>
-        <w:t>L</w:t>
-      </w:r>
-      <w:r>
-        <w:rPr>
-          <w:rFonts w:ascii="Arial" w:hAnsi="Arial"/>
-          <w:b/>
-          <w:sz w:val="18"/>
-          <w:szCs w:val="18"/>
-          <w:lang w:val="es-ES_tradnl"/>
-        </w:rPr>
-        <w:t>imitantes para el desarrollo de muchos organismos</w:t>
+        <w:t xml:space="preserve"> </w:t>
+      </w:r>
+      <w:r>
+        <w:rPr>
+          <w:rFonts w:ascii="Arial" w:hAnsi="Arial" w:cs="Arial"/>
+          <w:sz w:val="18"/>
+          <w:szCs w:val="18"/>
+          <w:lang w:val="es-ES_tradnl"/>
+        </w:rPr>
+        <w:t xml:space="preserve">la </w:t>
+      </w:r>
+      <w:r>
+        <w:rPr>
+          <w:rFonts w:ascii="Arial" w:hAnsi="Arial" w:cs="Arial"/>
+          <w:sz w:val="18"/>
+          <w:szCs w:val="18"/>
+          <w:lang w:val="es-ES_tradnl"/>
+        </w:rPr>
+        <w:t>luz penetra el agua</w:t>
       </w:r>
     </w:p>
     <w:p>
@@ -3988,27 +5276,19 @@
       </w:r>
       <w:r>
         <w:rPr>
-          <w:rFonts w:ascii="Arial" w:hAnsi="Arial"/>
-          <w:sz w:val="18"/>
-          <w:szCs w:val="18"/>
-          <w:lang w:val="es-ES_tradnl"/>
-        </w:rPr>
-        <w:t>… ilimitados</w:t>
-      </w:r>
-      <w:r>
-        <w:rPr>
-          <w:rFonts w:ascii="Arial" w:hAnsi="Arial"/>
-          <w:sz w:val="18"/>
-          <w:szCs w:val="18"/>
-          <w:lang w:val="es-ES_tradnl"/>
-        </w:rPr>
-        <w:t xml:space="preserve"> para el desarrollo de muchos organismos</w:t>
-      </w:r>
-    </w:p>
-    <w:p>
-      <w:pPr>
-        <w:rPr>
-          <w:rFonts w:ascii="Arial" w:hAnsi="Arial" w:cs="Arial"/>
+          <w:rFonts w:ascii="Arial" w:hAnsi="Arial" w:cs="Arial"/>
+          <w:sz w:val="18"/>
+          <w:szCs w:val="18"/>
+          <w:lang w:val="es-ES_tradnl"/>
+        </w:rPr>
+        <w:t>…la luz no penetra fácilmente en el agua</w:t>
+      </w:r>
+    </w:p>
+    <w:p>
+      <w:pPr>
+        <w:rPr>
+          <w:rFonts w:ascii="Arial" w:hAnsi="Arial" w:cs="Arial"/>
+          <w:b/>
           <w:sz w:val="18"/>
           <w:szCs w:val="18"/>
           <w:lang w:val="es-ES_tradnl"/>
@@ -4027,21 +5307,13 @@
       </w:r>
       <w:r>
         <w:rPr>
-          <w:rFonts w:ascii="Arial" w:hAnsi="Arial"/>
-          <w:sz w:val="18"/>
-          <w:szCs w:val="18"/>
-          <w:lang w:val="es-ES_tradnl"/>
-        </w:rPr>
-        <w:t>… inadecuados</w:t>
-      </w:r>
-      <w:r>
-        <w:rPr>
-          <w:rFonts w:ascii="Arial" w:hAnsi="Arial"/>
-          <w:sz w:val="18"/>
-          <w:szCs w:val="18"/>
-          <w:lang w:val="es-ES_tradnl"/>
-        </w:rPr>
-        <w:t xml:space="preserve"> para el desarrollo de muchos organismos</w:t>
+          <w:rFonts w:ascii="Arial" w:hAnsi="Arial" w:cs="Arial"/>
+          <w:b/>
+          <w:sz w:val="18"/>
+          <w:szCs w:val="18"/>
+          <w:lang w:val="es-ES_tradnl"/>
+        </w:rPr>
+        <w:t>…la luz penetra el agua</w:t>
       </w:r>
     </w:p>
     <w:p>
@@ -4066,23 +5338,177 @@
       </w:r>
       <w:r>
         <w:rPr>
-          <w:rFonts w:ascii="Arial" w:hAnsi="Arial"/>
-          <w:sz w:val="18"/>
-          <w:szCs w:val="18"/>
-          <w:lang w:val="es-ES_tradnl"/>
-        </w:rPr>
-        <w:t xml:space="preserve">… </w:t>
-      </w:r>
-      <w:r>
-        <w:rPr>
-          <w:rFonts w:ascii="Arial" w:hAnsi="Arial"/>
-          <w:b/>
-          <w:sz w:val="18"/>
-          <w:szCs w:val="18"/>
-          <w:lang w:val="es-ES_tradnl"/>
-        </w:rPr>
-        <w:t>limitantes para el desarrollo de muchos organismos</w:t>
-      </w:r>
+          <w:rFonts w:ascii="Arial" w:hAnsi="Arial" w:cs="Arial"/>
+          <w:sz w:val="18"/>
+          <w:szCs w:val="18"/>
+          <w:lang w:val="es-ES_tradnl"/>
+        </w:rPr>
+        <w:t>…la luz se refleja en el agua</w:t>
+      </w:r>
+    </w:p>
+    <w:p>
+      <w:pPr>
+        <w:rPr>
+          <w:rFonts w:ascii="Arial" w:hAnsi="Arial" w:cs="Arial"/>
+          <w:sz w:val="18"/>
+          <w:szCs w:val="18"/>
+          <w:lang w:val="es-ES_tradnl"/>
+        </w:rPr>
+      </w:pPr>
+    </w:p>
+    <w:p>
+      <w:pPr>
+        <w:rPr>
+          <w:rFonts w:ascii="Arial" w:hAnsi="Arial"/>
+          <w:sz w:val="18"/>
+          <w:szCs w:val="18"/>
+          <w:lang w:val="es-ES_tradnl"/>
+        </w:rPr>
+      </w:pPr>
+      <w:r>
+        <w:rPr>
+          <w:rFonts w:ascii="Arial" w:hAnsi="Arial"/>
+          <w:sz w:val="18"/>
+          <w:szCs w:val="18"/>
+          <w:highlight w:val="green"/>
+          <w:lang w:val="es-ES_tradnl"/>
+        </w:rPr>
+        <w:t>Pregunta 6</w:t>
+      </w:r>
+      <w:r>
+        <w:rPr>
+          <w:rFonts w:ascii="Arial" w:hAnsi="Arial"/>
+          <w:sz w:val="18"/>
+          <w:szCs w:val="18"/>
+          <w:highlight w:val="green"/>
+          <w:lang w:val="es-ES_tradnl"/>
+        </w:rPr>
+        <w:t xml:space="preserve"> (</w:t>
+      </w:r>
+      <w:r>
+        <w:rPr>
+          <w:rFonts w:ascii="Arial" w:hAnsi="Arial"/>
+          <w:b/>
+          <w:sz w:val="18"/>
+          <w:szCs w:val="18"/>
+          <w:highlight w:val="green"/>
+          <w:lang w:val="es-ES_tradnl"/>
+        </w:rPr>
+        <w:t>173</w:t>
+      </w:r>
+      <w:r>
+        <w:rPr>
+          <w:rFonts w:ascii="Arial" w:hAnsi="Arial"/>
+          <w:sz w:val="18"/>
+          <w:szCs w:val="18"/>
+          <w:highlight w:val="green"/>
+          <w:lang w:val="es-ES_tradnl"/>
+        </w:rPr>
+        <w:t xml:space="preserve"> caracteres máximo)</w:t>
+      </w:r>
+      <w:r>
+        <w:rPr>
+          <w:rFonts w:ascii="Arial" w:hAnsi="Arial"/>
+          <w:sz w:val="18"/>
+          <w:szCs w:val="18"/>
+          <w:lang w:val="es-ES_tradnl"/>
+        </w:rPr>
+        <w:t xml:space="preserve"> La concentración de sales disueltas en el agua dulce es… </w:t>
+      </w:r>
+    </w:p>
+    <w:p>
+      <w:pPr>
+        <w:rPr>
+          <w:rFonts w:ascii="Arial" w:hAnsi="Arial" w:cs="Arial"/>
+          <w:sz w:val="18"/>
+          <w:szCs w:val="18"/>
+          <w:lang w:val="es-ES_tradnl"/>
+        </w:rPr>
+      </w:pPr>
+    </w:p>
+    <w:p>
+      <w:pPr>
+        <w:rPr>
+          <w:rFonts w:ascii="Arial" w:hAnsi="Arial" w:cs="Arial"/>
+          <w:b/>
+          <w:sz w:val="18"/>
+          <w:szCs w:val="18"/>
+          <w:lang w:val="es-ES_tradnl"/>
+        </w:rPr>
+      </w:pPr>
+      <w:r>
+        <w:rPr>
+          <w:rFonts w:ascii="Arial" w:hAnsi="Arial" w:cs="Arial"/>
+          <w:sz w:val="18"/>
+          <w:szCs w:val="18"/>
+          <w:highlight w:val="yellow"/>
+          <w:lang w:val="es-ES_tradnl"/>
+        </w:rPr>
+        <w:t>Explicación (</w:t>
+      </w:r>
+      <w:r>
+        <w:rPr>
+          <w:rFonts w:ascii="Arial" w:hAnsi="Arial" w:cs="Arial"/>
+          <w:b/>
+          <w:sz w:val="18"/>
+          <w:szCs w:val="18"/>
+          <w:highlight w:val="yellow"/>
+          <w:lang w:val="es-ES_tradnl"/>
+        </w:rPr>
+        <w:t>173</w:t>
+      </w:r>
+      <w:r>
+        <w:rPr>
+          <w:rFonts w:ascii="Arial" w:hAnsi="Arial" w:cs="Arial"/>
+          <w:sz w:val="18"/>
+          <w:szCs w:val="18"/>
+          <w:highlight w:val="yellow"/>
+          <w:lang w:val="es-ES_tradnl"/>
+        </w:rPr>
+        <w:t xml:space="preserve"> caracteres máximo)</w:t>
+      </w:r>
+      <w:r>
+        <w:rPr>
+          <w:rFonts w:ascii="Arial" w:hAnsi="Arial" w:cs="Arial"/>
+          <w:sz w:val="18"/>
+          <w:szCs w:val="18"/>
+          <w:highlight w:val="yellow"/>
+          <w:lang w:val="es-ES_tradnl"/>
+        </w:rPr>
+        <w:t xml:space="preserve"> </w:t>
+      </w:r>
+      <w:bookmarkStart w:id="0" w:name="_GoBack"/>
+      <w:bookmarkEnd w:id="0"/>
+      <w:r>
+        <w:rPr>
+          <w:rFonts w:ascii="Arial" w:hAnsi="Arial" w:cs="Arial"/>
+          <w:sz w:val="18"/>
+          <w:szCs w:val="18"/>
+          <w:lang w:val="es-ES_tradnl"/>
+        </w:rPr>
+        <w:t>menor que en el agua salada</w:t>
+      </w:r>
+    </w:p>
+    <w:p>
+      <w:pPr>
+        <w:rPr>
+          <w:rFonts w:ascii="Arial" w:hAnsi="Arial" w:cs="Arial"/>
+          <w:sz w:val="18"/>
+          <w:szCs w:val="18"/>
+          <w:highlight w:val="green"/>
+          <w:lang w:val="es-ES_tradnl"/>
+        </w:rPr>
+      </w:pPr>
+    </w:p>
+    <w:p>
+      <w:pPr>
+        <w:rPr>
+          <w:rFonts w:ascii="Arial" w:hAnsi="Arial" w:cs="Arial"/>
+          <w:sz w:val="18"/>
+          <w:szCs w:val="18"/>
+          <w:lang w:val="es-ES_tradnl"/>
+        </w:rPr>
+      </w:pPr>
     </w:p>
     <w:p>
       <w:pPr>
@@ -4107,112 +5533,13 @@
       <w:r>
         <w:rPr>
           <w:rFonts w:ascii="Arial" w:hAnsi="Arial"/>
-          <w:sz w:val="18"/>
-          <w:szCs w:val="18"/>
-          <w:lang w:val="es-ES_tradnl"/>
-        </w:rPr>
-        <w:t>… benéficos</w:t>
-      </w:r>
-      <w:r>
-        <w:rPr>
-          <w:rFonts w:ascii="Arial" w:hAnsi="Arial"/>
-          <w:sz w:val="18"/>
-          <w:szCs w:val="18"/>
-          <w:lang w:val="es-ES_tradnl"/>
-        </w:rPr>
-        <w:t xml:space="preserve"> para el desarrollo de muchos organismos</w:t>
-      </w:r>
-    </w:p>
-    <w:p>
-      <w:pPr>
-        <w:rPr>
-          <w:rFonts w:ascii="Arial" w:hAnsi="Arial" w:cs="Arial"/>
-          <w:sz w:val="18"/>
-          <w:szCs w:val="18"/>
-          <w:lang w:val="es-ES_tradnl"/>
-        </w:rPr>
-      </w:pPr>
-    </w:p>
-    <w:p>
-      <w:pPr>
-        <w:rPr>
-          <w:rFonts w:ascii="Arial" w:hAnsi="Arial"/>
-          <w:sz w:val="18"/>
-          <w:szCs w:val="18"/>
-          <w:lang w:val="es-ES_tradnl"/>
-        </w:rPr>
-      </w:pPr>
-      <w:r>
-        <w:rPr>
-          <w:rFonts w:ascii="Arial" w:hAnsi="Arial"/>
-          <w:sz w:val="18"/>
-          <w:szCs w:val="18"/>
-          <w:highlight w:val="green"/>
-          <w:lang w:val="es-ES_tradnl"/>
-        </w:rPr>
-        <w:t>Pregunta 3</w:t>
-      </w:r>
-      <w:r>
-        <w:rPr>
-          <w:rFonts w:ascii="Arial" w:hAnsi="Arial"/>
-          <w:sz w:val="18"/>
-          <w:szCs w:val="18"/>
-          <w:highlight w:val="green"/>
-          <w:lang w:val="es-ES_tradnl"/>
-        </w:rPr>
-        <w:t xml:space="preserve"> (</w:t>
-      </w:r>
-      <w:r>
-        <w:rPr>
-          <w:rFonts w:ascii="Arial" w:hAnsi="Arial"/>
-          <w:b/>
-          <w:sz w:val="18"/>
-          <w:szCs w:val="18"/>
-          <w:highlight w:val="green"/>
-          <w:lang w:val="es-ES_tradnl"/>
-        </w:rPr>
-        <w:t>173</w:t>
-      </w:r>
-      <w:r>
-        <w:rPr>
-          <w:rFonts w:ascii="Arial" w:hAnsi="Arial"/>
-          <w:sz w:val="18"/>
-          <w:szCs w:val="18"/>
-          <w:highlight w:val="green"/>
-          <w:lang w:val="es-ES_tradnl"/>
-        </w:rPr>
-        <w:t xml:space="preserve"> caracteres máximo)</w:t>
-      </w:r>
-      <w:r>
-        <w:rPr>
-          <w:rFonts w:ascii="Arial" w:hAnsi="Arial"/>
-          <w:sz w:val="18"/>
-          <w:szCs w:val="18"/>
-          <w:lang w:val="es-ES_tradnl"/>
-        </w:rPr>
-        <w:t xml:space="preserve"> En los ecosistemas acuáticos la temperatura es…</w:t>
-      </w:r>
-    </w:p>
-    <w:p>
-      <w:pPr>
-        <w:rPr>
-          <w:rFonts w:ascii="Arial" w:hAnsi="Arial" w:cs="Arial"/>
-          <w:sz w:val="18"/>
-          <w:szCs w:val="18"/>
-          <w:lang w:val="es-ES_tradnl"/>
-        </w:rPr>
-      </w:pPr>
-    </w:p>
-    <w:p>
-      <w:pPr>
-        <w:rPr>
-          <w:rFonts w:ascii="Arial" w:hAnsi="Arial" w:cs="Arial"/>
-          <w:sz w:val="18"/>
-          <w:szCs w:val="18"/>
-          <w:highlight w:val="green"/>
-          <w:lang w:val="es-ES_tradnl"/>
-        </w:rPr>
-      </w:pPr>
+          <w:color w:val="FF0000"/>
+          <w:sz w:val="18"/>
+          <w:szCs w:val="18"/>
+          <w:lang w:val="es-ES_tradnl"/>
+        </w:rPr>
+        <w:t xml:space="preserve"> </w:t>
+      </w:r>
       <w:r>
         <w:rPr>
           <w:rFonts w:ascii="Arial" w:hAnsi="Arial" w:cs="Arial"/>
@@ -4221,1314 +5548,47 @@
           <w:highlight w:val="yellow"/>
           <w:lang w:val="es-ES_tradnl"/>
         </w:rPr>
-        <w:t>Explicación (</w:t>
-      </w:r>
-      <w:r>
-        <w:rPr>
-          <w:rFonts w:ascii="Arial" w:hAnsi="Arial" w:cs="Arial"/>
-          <w:b/>
+        <w:t xml:space="preserve">Respuestas </w:t>
+      </w:r>
+      <w:r>
+        <w:rPr>
+          <w:rFonts w:ascii="Arial" w:hAnsi="Arial"/>
           <w:sz w:val="18"/>
           <w:szCs w:val="18"/>
           <w:highlight w:val="yellow"/>
           <w:lang w:val="es-ES_tradnl"/>
         </w:rPr>
-        <w:t>173</w:t>
-      </w:r>
-      <w:r>
-        <w:rPr>
-          <w:rFonts w:ascii="Arial" w:hAnsi="Arial" w:cs="Arial"/>
+        <w:t xml:space="preserve">(mín. 2 – máx. 5, </w:t>
+      </w:r>
+      <w:r>
+        <w:rPr>
+          <w:rFonts w:ascii="Arial" w:hAnsi="Arial"/>
+          <w:b/>
           <w:sz w:val="18"/>
           <w:szCs w:val="18"/>
           <w:highlight w:val="yellow"/>
           <w:lang w:val="es-ES_tradnl"/>
         </w:rPr>
-        <w:t xml:space="preserve"> caracteres máximo)</w:t>
-      </w:r>
-      <w:r>
-        <w:rPr>
-          <w:rFonts w:ascii="Arial" w:hAnsi="Arial" w:cs="Arial"/>
+        <w:t>73</w:t>
+      </w:r>
+      <w:r>
+        <w:rPr>
+          <w:rFonts w:ascii="Arial" w:hAnsi="Arial"/>
           <w:sz w:val="18"/>
           <w:szCs w:val="18"/>
           <w:highlight w:val="yellow"/>
           <w:lang w:val="es-ES_tradnl"/>
         </w:rPr>
+        <w:t xml:space="preserve"> caracteres máximo cada respuesta)</w:t>
+      </w:r>
+      <w:r>
+        <w:rPr>
+          <w:rFonts w:ascii="Arial" w:hAnsi="Arial" w:cs="Arial"/>
+          <w:sz w:val="18"/>
+          <w:szCs w:val="18"/>
+          <w:lang w:val="es-ES_tradnl"/>
+        </w:rPr>
         <w:t xml:space="preserve"> </w:t>
-      </w:r>
-      <w:r>
-        <w:rPr>
-          <w:rFonts w:ascii="Arial" w:hAnsi="Arial"/>
-          <w:b/>
-          <w:sz w:val="18"/>
-          <w:szCs w:val="18"/>
-          <w:lang w:val="es-ES_tradnl"/>
-        </w:rPr>
-        <w:t>R</w:t>
-      </w:r>
-      <w:r>
-        <w:rPr>
-          <w:rFonts w:ascii="Arial" w:hAnsi="Arial"/>
-          <w:b/>
-          <w:sz w:val="18"/>
-          <w:szCs w:val="18"/>
-          <w:lang w:val="es-ES_tradnl"/>
-        </w:rPr>
-        <w:t>elativamente estable</w:t>
-      </w:r>
-    </w:p>
-    <w:p>
-      <w:pPr>
-        <w:rPr>
-          <w:rFonts w:ascii="Arial" w:hAnsi="Arial" w:cs="Arial"/>
-          <w:sz w:val="18"/>
-          <w:szCs w:val="18"/>
-          <w:lang w:val="es-ES_tradnl"/>
-        </w:rPr>
-      </w:pPr>
-    </w:p>
-    <w:p>
-      <w:pPr>
-        <w:rPr>
-          <w:rFonts w:ascii="Arial" w:hAnsi="Arial" w:cs="Arial"/>
-          <w:sz w:val="18"/>
-          <w:szCs w:val="18"/>
-          <w:lang w:val="es-ES_tradnl"/>
-        </w:rPr>
-      </w:pPr>
-      <w:r>
-        <w:rPr>
-          <w:rFonts w:ascii="Arial" w:hAnsi="Arial"/>
-          <w:b/>
-          <w:color w:val="FF0000"/>
-          <w:sz w:val="18"/>
-          <w:szCs w:val="18"/>
-          <w:lang w:val="es-ES_tradnl"/>
-        </w:rPr>
-        <w:t>*</w:t>
-      </w:r>
-      <w:r>
-        <w:rPr>
-          <w:rFonts w:ascii="Arial" w:hAnsi="Arial"/>
-          <w:color w:val="FF0000"/>
-          <w:sz w:val="18"/>
-          <w:szCs w:val="18"/>
-          <w:lang w:val="es-ES_tradnl"/>
-        </w:rPr>
-        <w:t xml:space="preserve"> </w:t>
-      </w:r>
-      <w:r>
-        <w:rPr>
-          <w:rFonts w:ascii="Arial" w:hAnsi="Arial" w:cs="Arial"/>
-          <w:sz w:val="18"/>
-          <w:szCs w:val="18"/>
-          <w:highlight w:val="yellow"/>
-          <w:lang w:val="es-ES_tradnl"/>
-        </w:rPr>
-        <w:t xml:space="preserve">Respuestas </w:t>
-      </w:r>
-      <w:r>
-        <w:rPr>
-          <w:rFonts w:ascii="Arial" w:hAnsi="Arial"/>
-          <w:sz w:val="18"/>
-          <w:szCs w:val="18"/>
-          <w:highlight w:val="yellow"/>
-          <w:lang w:val="es-ES_tradnl"/>
-        </w:rPr>
-        <w:t xml:space="preserve">(mín. 2 – máx. 5, </w:t>
-      </w:r>
-      <w:r>
-        <w:rPr>
-          <w:rFonts w:ascii="Arial" w:hAnsi="Arial"/>
-          <w:b/>
-          <w:sz w:val="18"/>
-          <w:szCs w:val="18"/>
-          <w:highlight w:val="yellow"/>
-          <w:lang w:val="es-ES_tradnl"/>
-        </w:rPr>
-        <w:t>73</w:t>
-      </w:r>
-      <w:r>
-        <w:rPr>
-          <w:rFonts w:ascii="Arial" w:hAnsi="Arial"/>
-          <w:sz w:val="18"/>
-          <w:szCs w:val="18"/>
-          <w:highlight w:val="yellow"/>
-          <w:lang w:val="es-ES_tradnl"/>
-        </w:rPr>
-        <w:t xml:space="preserve"> caracteres máximo cada respuesta)</w:t>
-      </w:r>
-      <w:r>
-        <w:rPr>
-          <w:rFonts w:ascii="Arial" w:hAnsi="Arial" w:cs="Arial"/>
-          <w:sz w:val="18"/>
-          <w:szCs w:val="18"/>
-          <w:lang w:val="es-ES_tradnl"/>
-        </w:rPr>
-        <w:t xml:space="preserve"> </w:t>
-      </w:r>
-    </w:p>
-    <w:p>
-      <w:pPr>
-        <w:rPr>
-          <w:rFonts w:ascii="Arial" w:hAnsi="Arial" w:cs="Arial"/>
-          <w:sz w:val="18"/>
-          <w:szCs w:val="18"/>
-          <w:lang w:val="es-ES_tradnl"/>
-        </w:rPr>
-      </w:pPr>
-    </w:p>
-    <w:p>
-      <w:pPr>
-        <w:rPr>
-          <w:rFonts w:ascii="Arial" w:hAnsi="Arial" w:cs="Arial"/>
-          <w:sz w:val="18"/>
-          <w:szCs w:val="18"/>
-          <w:lang w:val="es-ES_tradnl"/>
-        </w:rPr>
-      </w:pPr>
-      <w:r>
-        <w:rPr>
-          <w:rFonts w:ascii="Arial" w:hAnsi="Arial"/>
-          <w:b/>
-          <w:color w:val="FF0000"/>
-          <w:sz w:val="18"/>
-          <w:szCs w:val="18"/>
-          <w:lang w:val="es-ES_tradnl"/>
-        </w:rPr>
-        <w:t>*</w:t>
-      </w:r>
-      <w:r>
-        <w:rPr>
-          <w:rFonts w:ascii="Arial" w:hAnsi="Arial"/>
-          <w:sz w:val="18"/>
-          <w:szCs w:val="18"/>
-          <w:lang w:val="es-ES_tradnl"/>
-        </w:rPr>
-        <w:t>… relativamente inestable</w:t>
-      </w:r>
-    </w:p>
-    <w:p>
-      <w:pPr>
-        <w:rPr>
-          <w:rFonts w:ascii="Arial" w:hAnsi="Arial"/>
-          <w:sz w:val="18"/>
-          <w:szCs w:val="18"/>
-          <w:lang w:val="es-ES_tradnl"/>
-        </w:rPr>
-      </w:pPr>
-      <w:r>
-        <w:rPr>
-          <w:rFonts w:ascii="Arial" w:hAnsi="Arial"/>
-          <w:b/>
-          <w:color w:val="FF0000"/>
-          <w:sz w:val="18"/>
-          <w:szCs w:val="18"/>
-          <w:lang w:val="es-ES_tradnl"/>
-        </w:rPr>
-        <w:t>*</w:t>
-      </w:r>
-      <w:r>
-        <w:rPr>
-          <w:rFonts w:ascii="Arial" w:hAnsi="Arial"/>
-          <w:sz w:val="18"/>
-          <w:szCs w:val="18"/>
-          <w:lang w:val="es-ES_tradnl"/>
-        </w:rPr>
-        <w:t>… relativamente variables</w:t>
-      </w:r>
-    </w:p>
-    <w:p>
-      <w:pPr>
-        <w:rPr>
-          <w:rFonts w:ascii="Arial" w:hAnsi="Arial"/>
-          <w:b/>
-          <w:sz w:val="18"/>
-          <w:szCs w:val="18"/>
-          <w:lang w:val="es-ES_tradnl"/>
-        </w:rPr>
-      </w:pPr>
-      <w:r>
-        <w:rPr>
-          <w:rFonts w:ascii="Arial" w:hAnsi="Arial"/>
-          <w:b/>
-          <w:color w:val="FF0000"/>
-          <w:sz w:val="18"/>
-          <w:szCs w:val="18"/>
-          <w:lang w:val="es-ES_tradnl"/>
-        </w:rPr>
-        <w:t>*</w:t>
-      </w:r>
-      <w:r>
-        <w:rPr>
-          <w:rFonts w:ascii="Arial" w:hAnsi="Arial"/>
-          <w:b/>
-          <w:sz w:val="18"/>
-          <w:szCs w:val="18"/>
-          <w:lang w:val="es-ES_tradnl"/>
-        </w:rPr>
-        <w:t>… relativamente estable</w:t>
-      </w:r>
-    </w:p>
-    <w:p>
-      <w:pPr>
-        <w:rPr>
-          <w:rFonts w:ascii="Arial" w:hAnsi="Arial" w:cs="Arial"/>
-          <w:sz w:val="18"/>
-          <w:szCs w:val="18"/>
-          <w:lang w:val="es-ES_tradnl"/>
-        </w:rPr>
-      </w:pPr>
-      <w:r>
-        <w:rPr>
-          <w:rFonts w:ascii="Arial" w:hAnsi="Arial"/>
-          <w:b/>
-          <w:color w:val="FF0000"/>
-          <w:sz w:val="18"/>
-          <w:szCs w:val="18"/>
-          <w:lang w:val="es-ES_tradnl"/>
-        </w:rPr>
-        <w:t>*</w:t>
-      </w:r>
-      <w:r>
-        <w:rPr>
-          <w:rFonts w:ascii="Arial" w:hAnsi="Arial"/>
-          <w:sz w:val="18"/>
-          <w:szCs w:val="18"/>
-          <w:lang w:val="es-ES_tradnl"/>
-        </w:rPr>
-        <w:t>… relativamente invariable</w:t>
-      </w:r>
-    </w:p>
-    <w:p>
-      <w:pPr>
-        <w:rPr>
-          <w:rFonts w:ascii="Arial" w:hAnsi="Arial" w:cs="Arial"/>
-          <w:sz w:val="18"/>
-          <w:szCs w:val="18"/>
-          <w:lang w:val="es-ES_tradnl"/>
-        </w:rPr>
-      </w:pPr>
-    </w:p>
-    <w:p>
-      <w:pPr>
-        <w:rPr>
-          <w:rFonts w:ascii="Arial" w:hAnsi="Arial"/>
-          <w:sz w:val="18"/>
-          <w:szCs w:val="18"/>
-          <w:lang w:val="es-ES_tradnl"/>
-        </w:rPr>
-      </w:pPr>
-      <w:r>
-        <w:rPr>
-          <w:rFonts w:ascii="Arial" w:hAnsi="Arial"/>
-          <w:sz w:val="18"/>
-          <w:szCs w:val="18"/>
-          <w:highlight w:val="green"/>
-          <w:lang w:val="es-ES_tradnl"/>
-        </w:rPr>
-        <w:t>Pregunta 4</w:t>
-      </w:r>
-      <w:r>
-        <w:rPr>
-          <w:rFonts w:ascii="Arial" w:hAnsi="Arial"/>
-          <w:sz w:val="18"/>
-          <w:szCs w:val="18"/>
-          <w:highlight w:val="green"/>
-          <w:lang w:val="es-ES_tradnl"/>
-        </w:rPr>
-        <w:t xml:space="preserve"> (</w:t>
-      </w:r>
-      <w:r>
-        <w:rPr>
-          <w:rFonts w:ascii="Arial" w:hAnsi="Arial"/>
-          <w:b/>
-          <w:sz w:val="18"/>
-          <w:szCs w:val="18"/>
-          <w:highlight w:val="green"/>
-          <w:lang w:val="es-ES_tradnl"/>
-        </w:rPr>
-        <w:t>173</w:t>
-      </w:r>
-      <w:r>
-        <w:rPr>
-          <w:rFonts w:ascii="Arial" w:hAnsi="Arial"/>
-          <w:sz w:val="18"/>
-          <w:szCs w:val="18"/>
-          <w:highlight w:val="green"/>
-          <w:lang w:val="es-ES_tradnl"/>
-        </w:rPr>
-        <w:t xml:space="preserve"> caracteres máximo)</w:t>
-      </w:r>
-      <w:r>
-        <w:rPr>
-          <w:rFonts w:ascii="Arial" w:hAnsi="Arial"/>
-          <w:sz w:val="18"/>
-          <w:szCs w:val="18"/>
-          <w:lang w:val="es-ES_tradnl"/>
-        </w:rPr>
-        <w:t xml:space="preserve"> </w:t>
-      </w:r>
-      <w:r>
-        <w:rPr>
-          <w:rFonts w:ascii="Arial" w:hAnsi="Arial"/>
-          <w:sz w:val="18"/>
-          <w:szCs w:val="18"/>
-          <w:lang w:val="es-ES_tradnl"/>
-        </w:rPr>
-        <w:t>Los animales acuáticos tienen estructuras como</w:t>
-      </w:r>
-      <w:r>
-        <w:rPr>
-          <w:rFonts w:ascii="Arial" w:hAnsi="Arial"/>
-          <w:sz w:val="18"/>
-          <w:szCs w:val="18"/>
-          <w:lang w:val="es-ES_tradnl"/>
-        </w:rPr>
-        <w:t>…</w:t>
-      </w:r>
-    </w:p>
-    <w:p>
-      <w:pPr>
-        <w:rPr>
-          <w:rFonts w:ascii="Arial" w:hAnsi="Arial" w:cs="Arial"/>
-          <w:sz w:val="18"/>
-          <w:szCs w:val="18"/>
-          <w:lang w:val="es-ES_tradnl"/>
-        </w:rPr>
-      </w:pPr>
-    </w:p>
-    <w:p>
-      <w:pPr>
-        <w:rPr>
-          <w:rFonts w:ascii="Arial" w:hAnsi="Arial" w:cs="Arial"/>
-          <w:sz w:val="18"/>
-          <w:szCs w:val="18"/>
-          <w:highlight w:val="green"/>
-          <w:lang w:val="es-ES_tradnl"/>
-        </w:rPr>
-      </w:pPr>
-      <w:r>
-        <w:rPr>
-          <w:rFonts w:ascii="Arial" w:hAnsi="Arial" w:cs="Arial"/>
-          <w:sz w:val="18"/>
-          <w:szCs w:val="18"/>
-          <w:highlight w:val="yellow"/>
-          <w:lang w:val="es-ES_tradnl"/>
-        </w:rPr>
-        <w:t>Explicación (</w:t>
-      </w:r>
-      <w:r>
-        <w:rPr>
-          <w:rFonts w:ascii="Arial" w:hAnsi="Arial" w:cs="Arial"/>
-          <w:b/>
-          <w:sz w:val="18"/>
-          <w:szCs w:val="18"/>
-          <w:highlight w:val="yellow"/>
-          <w:lang w:val="es-ES_tradnl"/>
-        </w:rPr>
-        <w:t>173</w:t>
-      </w:r>
-      <w:r>
-        <w:rPr>
-          <w:rFonts w:ascii="Arial" w:hAnsi="Arial" w:cs="Arial"/>
-          <w:sz w:val="18"/>
-          <w:szCs w:val="18"/>
-          <w:highlight w:val="yellow"/>
-          <w:lang w:val="es-ES_tradnl"/>
-        </w:rPr>
-        <w:t xml:space="preserve"> caracteres máximo)</w:t>
-      </w:r>
-      <w:r>
-        <w:rPr>
-          <w:rFonts w:ascii="Arial" w:hAnsi="Arial" w:cs="Arial"/>
-          <w:sz w:val="18"/>
-          <w:szCs w:val="18"/>
-          <w:highlight w:val="yellow"/>
-          <w:lang w:val="es-ES_tradnl"/>
-        </w:rPr>
-        <w:t xml:space="preserve"> </w:t>
-      </w:r>
-      <w:r>
-        <w:rPr>
-          <w:rFonts w:ascii="Arial" w:hAnsi="Arial" w:cs="Arial"/>
-          <w:b/>
-          <w:sz w:val="18"/>
-          <w:szCs w:val="18"/>
-          <w:lang w:val="es-ES_tradnl"/>
-        </w:rPr>
-        <w:t>B</w:t>
-      </w:r>
-      <w:r>
-        <w:rPr>
-          <w:rFonts w:ascii="Arial" w:hAnsi="Arial" w:cs="Arial"/>
-          <w:b/>
-          <w:sz w:val="18"/>
-          <w:szCs w:val="18"/>
-          <w:lang w:val="es-ES_tradnl"/>
-        </w:rPr>
-        <w:t>ranquias que les permiten respirar bajo el agua</w:t>
-      </w:r>
-    </w:p>
-    <w:p>
-      <w:pPr>
-        <w:rPr>
-          <w:rFonts w:ascii="Arial" w:hAnsi="Arial" w:cs="Arial"/>
-          <w:sz w:val="18"/>
-          <w:szCs w:val="18"/>
-          <w:lang w:val="es-ES_tradnl"/>
-        </w:rPr>
-      </w:pPr>
-    </w:p>
-    <w:p>
-      <w:pPr>
-        <w:rPr>
-          <w:rFonts w:ascii="Arial" w:hAnsi="Arial" w:cs="Arial"/>
-          <w:sz w:val="18"/>
-          <w:szCs w:val="18"/>
-          <w:lang w:val="es-ES_tradnl"/>
-        </w:rPr>
-      </w:pPr>
-      <w:r>
-        <w:rPr>
-          <w:rFonts w:ascii="Arial" w:hAnsi="Arial"/>
-          <w:b/>
-          <w:color w:val="FF0000"/>
-          <w:sz w:val="18"/>
-          <w:szCs w:val="18"/>
-          <w:lang w:val="es-ES_tradnl"/>
-        </w:rPr>
-        <w:t>*</w:t>
-      </w:r>
-      <w:r>
-        <w:rPr>
-          <w:rFonts w:ascii="Arial" w:hAnsi="Arial"/>
-          <w:color w:val="FF0000"/>
-          <w:sz w:val="18"/>
-          <w:szCs w:val="18"/>
-          <w:lang w:val="es-ES_tradnl"/>
-        </w:rPr>
-        <w:t xml:space="preserve"> </w:t>
-      </w:r>
-      <w:r>
-        <w:rPr>
-          <w:rFonts w:ascii="Arial" w:hAnsi="Arial" w:cs="Arial"/>
-          <w:sz w:val="18"/>
-          <w:szCs w:val="18"/>
-          <w:highlight w:val="yellow"/>
-          <w:lang w:val="es-ES_tradnl"/>
-        </w:rPr>
-        <w:t xml:space="preserve">Respuestas </w:t>
-      </w:r>
-      <w:r>
-        <w:rPr>
-          <w:rFonts w:ascii="Arial" w:hAnsi="Arial"/>
-          <w:sz w:val="18"/>
-          <w:szCs w:val="18"/>
-          <w:highlight w:val="yellow"/>
-          <w:lang w:val="es-ES_tradnl"/>
-        </w:rPr>
-        <w:t xml:space="preserve">(mín. 2 – máx. 5, </w:t>
-      </w:r>
-      <w:r>
-        <w:rPr>
-          <w:rFonts w:ascii="Arial" w:hAnsi="Arial"/>
-          <w:b/>
-          <w:sz w:val="18"/>
-          <w:szCs w:val="18"/>
-          <w:highlight w:val="yellow"/>
-          <w:lang w:val="es-ES_tradnl"/>
-        </w:rPr>
-        <w:t>73</w:t>
-      </w:r>
-      <w:r>
-        <w:rPr>
-          <w:rFonts w:ascii="Arial" w:hAnsi="Arial"/>
-          <w:sz w:val="18"/>
-          <w:szCs w:val="18"/>
-          <w:highlight w:val="yellow"/>
-          <w:lang w:val="es-ES_tradnl"/>
-        </w:rPr>
-        <w:t xml:space="preserve"> caracteres máximo cada respuesta)</w:t>
-      </w:r>
-      <w:r>
-        <w:rPr>
-          <w:rFonts w:ascii="Arial" w:hAnsi="Arial" w:cs="Arial"/>
-          <w:sz w:val="18"/>
-          <w:szCs w:val="18"/>
-          <w:lang w:val="es-ES_tradnl"/>
-        </w:rPr>
-        <w:t xml:space="preserve"> </w:t>
-      </w:r>
-    </w:p>
-    <w:p>
-      <w:pPr>
-        <w:rPr>
-          <w:rFonts w:ascii="Arial" w:hAnsi="Arial" w:cs="Arial"/>
-          <w:sz w:val="18"/>
-          <w:szCs w:val="18"/>
-          <w:lang w:val="es-ES_tradnl"/>
-        </w:rPr>
-      </w:pPr>
-    </w:p>
-    <w:p>
-      <w:pPr>
-        <w:rPr>
-          <w:rFonts w:ascii="Arial" w:hAnsi="Arial" w:cs="Arial"/>
-          <w:sz w:val="18"/>
-          <w:szCs w:val="18"/>
-          <w:lang w:val="es-ES_tradnl"/>
-        </w:rPr>
-      </w:pPr>
-      <w:r>
-        <w:rPr>
-          <w:rFonts w:ascii="Arial" w:hAnsi="Arial"/>
-          <w:b/>
-          <w:color w:val="FF0000"/>
-          <w:sz w:val="18"/>
-          <w:szCs w:val="18"/>
-          <w:lang w:val="es-ES_tradnl"/>
-        </w:rPr>
-        <w:t>*</w:t>
-      </w:r>
-      <w:r>
-        <w:rPr>
-          <w:rFonts w:ascii="Arial" w:hAnsi="Arial" w:cs="Arial"/>
-          <w:sz w:val="18"/>
-          <w:szCs w:val="18"/>
-          <w:lang w:val="es-ES_tradnl"/>
-        </w:rPr>
-        <w:t>…</w:t>
-      </w:r>
-      <w:r>
-        <w:rPr>
-          <w:rFonts w:ascii="Arial" w:hAnsi="Arial" w:cs="Arial"/>
-          <w:sz w:val="18"/>
-          <w:szCs w:val="18"/>
-          <w:lang w:val="es-ES_tradnl"/>
-        </w:rPr>
-        <w:t>tráqueas</w:t>
-      </w:r>
-      <w:r>
-        <w:rPr>
-          <w:rFonts w:ascii="Arial" w:hAnsi="Arial" w:cs="Arial"/>
-          <w:sz w:val="18"/>
-          <w:szCs w:val="18"/>
-          <w:lang w:val="es-ES_tradnl"/>
-        </w:rPr>
-        <w:t xml:space="preserve"> que les permiten respirar bajo el agua</w:t>
-      </w:r>
-    </w:p>
-    <w:p>
-      <w:pPr>
-        <w:rPr>
-          <w:rFonts w:ascii="Arial" w:hAnsi="Arial" w:cs="Arial"/>
-          <w:b/>
-          <w:sz w:val="18"/>
-          <w:szCs w:val="18"/>
-          <w:lang w:val="es-ES_tradnl"/>
-        </w:rPr>
-      </w:pPr>
-      <w:r>
-        <w:rPr>
-          <w:rFonts w:ascii="Arial" w:hAnsi="Arial"/>
-          <w:b/>
-          <w:color w:val="FF0000"/>
-          <w:sz w:val="18"/>
-          <w:szCs w:val="18"/>
-          <w:lang w:val="es-ES_tradnl"/>
-        </w:rPr>
-        <w:t>*</w:t>
-      </w:r>
-      <w:r>
-        <w:rPr>
-          <w:rFonts w:ascii="Arial" w:hAnsi="Arial" w:cs="Arial"/>
-          <w:b/>
-          <w:sz w:val="18"/>
-          <w:szCs w:val="18"/>
-          <w:lang w:val="es-ES_tradnl"/>
-        </w:rPr>
-        <w:t>…branquias que les permiten respirar bajo el agua</w:t>
-      </w:r>
-    </w:p>
-    <w:p>
-      <w:pPr>
-        <w:rPr>
-          <w:rFonts w:ascii="Arial" w:hAnsi="Arial" w:cs="Arial"/>
-          <w:sz w:val="18"/>
-          <w:szCs w:val="18"/>
-          <w:lang w:val="es-ES_tradnl"/>
-        </w:rPr>
-      </w:pPr>
-      <w:r>
-        <w:rPr>
-          <w:rFonts w:ascii="Arial" w:hAnsi="Arial"/>
-          <w:b/>
-          <w:color w:val="FF0000"/>
-          <w:sz w:val="18"/>
-          <w:szCs w:val="18"/>
-          <w:lang w:val="es-ES_tradnl"/>
-        </w:rPr>
-        <w:t>*</w:t>
-      </w:r>
-      <w:r>
-        <w:rPr>
-          <w:rFonts w:ascii="Arial" w:hAnsi="Arial" w:cs="Arial"/>
-          <w:sz w:val="18"/>
-          <w:szCs w:val="18"/>
-          <w:lang w:val="es-ES_tradnl"/>
-        </w:rPr>
-        <w:t>…pulmones</w:t>
-      </w:r>
-      <w:r>
-        <w:rPr>
-          <w:rFonts w:ascii="Arial" w:hAnsi="Arial" w:cs="Arial"/>
-          <w:sz w:val="18"/>
-          <w:szCs w:val="18"/>
-          <w:lang w:val="es-ES_tradnl"/>
-        </w:rPr>
-        <w:t xml:space="preserve"> que les permiten respirar bajo el agua</w:t>
-      </w:r>
-    </w:p>
-    <w:p>
-      <w:pPr>
-        <w:rPr>
-          <w:rFonts w:ascii="Arial" w:hAnsi="Arial" w:cs="Arial"/>
-          <w:sz w:val="18"/>
-          <w:szCs w:val="18"/>
-          <w:lang w:val="es-ES_tradnl"/>
-        </w:rPr>
-      </w:pPr>
-      <w:r>
-        <w:rPr>
-          <w:rFonts w:ascii="Arial" w:hAnsi="Arial"/>
-          <w:b/>
-          <w:color w:val="FF0000"/>
-          <w:sz w:val="18"/>
-          <w:szCs w:val="18"/>
-          <w:lang w:val="es-ES_tradnl"/>
-        </w:rPr>
-        <w:t>*</w:t>
-      </w:r>
-      <w:r>
-        <w:rPr>
-          <w:rFonts w:ascii="Arial" w:hAnsi="Arial" w:cs="Arial"/>
-          <w:sz w:val="18"/>
-          <w:szCs w:val="18"/>
-          <w:lang w:val="es-ES_tradnl"/>
-        </w:rPr>
-        <w:t>…túbulos</w:t>
-      </w:r>
-      <w:r>
-        <w:rPr>
-          <w:rFonts w:ascii="Arial" w:hAnsi="Arial" w:cs="Arial"/>
-          <w:sz w:val="18"/>
-          <w:szCs w:val="18"/>
-          <w:lang w:val="es-ES_tradnl"/>
-        </w:rPr>
-        <w:t xml:space="preserve"> que les permiten respirar bajo el agua</w:t>
-      </w:r>
-    </w:p>
-    <w:p>
-      <w:pPr>
-        <w:rPr>
-          <w:rFonts w:ascii="Arial" w:hAnsi="Arial" w:cs="Arial"/>
-          <w:sz w:val="18"/>
-          <w:szCs w:val="18"/>
-          <w:lang w:val="es-ES_tradnl"/>
-        </w:rPr>
-      </w:pPr>
-    </w:p>
-    <w:p>
-      <w:pPr>
-        <w:rPr>
-          <w:rFonts w:ascii="Arial" w:hAnsi="Arial"/>
-          <w:sz w:val="18"/>
-          <w:szCs w:val="18"/>
-          <w:lang w:val="es-ES_tradnl"/>
-        </w:rPr>
-      </w:pPr>
-      <w:r>
-        <w:rPr>
-          <w:rFonts w:ascii="Arial" w:hAnsi="Arial"/>
-          <w:sz w:val="18"/>
-          <w:szCs w:val="18"/>
-          <w:highlight w:val="green"/>
-          <w:lang w:val="es-ES_tradnl"/>
-        </w:rPr>
-        <w:t>Pregunta 5</w:t>
-      </w:r>
-      <w:r>
-        <w:rPr>
-          <w:rFonts w:ascii="Arial" w:hAnsi="Arial"/>
-          <w:sz w:val="18"/>
-          <w:szCs w:val="18"/>
-          <w:highlight w:val="green"/>
-          <w:lang w:val="es-ES_tradnl"/>
-        </w:rPr>
-        <w:t xml:space="preserve"> (</w:t>
-      </w:r>
-      <w:r>
-        <w:rPr>
-          <w:rFonts w:ascii="Arial" w:hAnsi="Arial"/>
-          <w:b/>
-          <w:sz w:val="18"/>
-          <w:szCs w:val="18"/>
-          <w:highlight w:val="green"/>
-          <w:lang w:val="es-ES_tradnl"/>
-        </w:rPr>
-        <w:t>173</w:t>
-      </w:r>
-      <w:r>
-        <w:rPr>
-          <w:rFonts w:ascii="Arial" w:hAnsi="Arial"/>
-          <w:sz w:val="18"/>
-          <w:szCs w:val="18"/>
-          <w:highlight w:val="green"/>
-          <w:lang w:val="es-ES_tradnl"/>
-        </w:rPr>
-        <w:t xml:space="preserve"> caracteres máximo)</w:t>
-      </w:r>
-      <w:r>
-        <w:rPr>
-          <w:rFonts w:ascii="Arial" w:hAnsi="Arial"/>
-          <w:sz w:val="18"/>
-          <w:szCs w:val="18"/>
-          <w:lang w:val="es-ES_tradnl"/>
-        </w:rPr>
-        <w:t xml:space="preserve"> En los ecosistemas acuáticos l</w:t>
-      </w:r>
-      <w:r>
-        <w:rPr>
-          <w:rFonts w:ascii="Arial" w:hAnsi="Arial"/>
-          <w:sz w:val="18"/>
-          <w:szCs w:val="18"/>
-          <w:lang w:val="es-ES_tradnl"/>
-        </w:rPr>
-        <w:t>as plantas se ubican siempre en aquellos lugares donde</w:t>
-      </w:r>
-      <w:r>
-        <w:rPr>
-          <w:rFonts w:ascii="Arial" w:hAnsi="Arial"/>
-          <w:sz w:val="18"/>
-          <w:szCs w:val="18"/>
-          <w:lang w:val="es-ES_tradnl"/>
-        </w:rPr>
-        <w:t>…</w:t>
-      </w:r>
-      <w:r>
-        <w:rPr>
-          <w:rFonts w:ascii="Arial" w:hAnsi="Arial"/>
-          <w:sz w:val="18"/>
-          <w:szCs w:val="18"/>
-          <w:lang w:val="es-ES_tradnl"/>
-        </w:rPr>
-        <w:t xml:space="preserve"> </w:t>
-      </w:r>
-    </w:p>
-    <w:p>
-      <w:pPr>
-        <w:rPr>
-          <w:rFonts w:ascii="Arial" w:hAnsi="Arial" w:cs="Arial"/>
-          <w:sz w:val="18"/>
-          <w:szCs w:val="18"/>
-          <w:lang w:val="es-ES_tradnl"/>
-        </w:rPr>
-      </w:pPr>
-    </w:p>
-    <w:p>
-      <w:pPr>
-        <w:rPr>
-          <w:rFonts w:ascii="Arial" w:hAnsi="Arial" w:cs="Arial"/>
-          <w:sz w:val="18"/>
-          <w:szCs w:val="18"/>
-          <w:lang w:val="es-ES_tradnl"/>
-        </w:rPr>
-      </w:pPr>
-      <w:r>
-        <w:rPr>
-          <w:rFonts w:ascii="Arial" w:hAnsi="Arial" w:cs="Arial"/>
-          <w:sz w:val="18"/>
-          <w:szCs w:val="18"/>
-          <w:highlight w:val="yellow"/>
-          <w:lang w:val="es-ES_tradnl"/>
-        </w:rPr>
-        <w:t>Explicación (</w:t>
-      </w:r>
-      <w:r>
-        <w:rPr>
-          <w:rFonts w:ascii="Arial" w:hAnsi="Arial" w:cs="Arial"/>
-          <w:b/>
-          <w:sz w:val="18"/>
-          <w:szCs w:val="18"/>
-          <w:highlight w:val="yellow"/>
-          <w:lang w:val="es-ES_tradnl"/>
-        </w:rPr>
-        <w:t>173</w:t>
-      </w:r>
-      <w:r>
-        <w:rPr>
-          <w:rFonts w:ascii="Arial" w:hAnsi="Arial" w:cs="Arial"/>
-          <w:sz w:val="18"/>
-          <w:szCs w:val="18"/>
-          <w:highlight w:val="yellow"/>
-          <w:lang w:val="es-ES_tradnl"/>
-        </w:rPr>
-        <w:t xml:space="preserve"> caracteres máximo)</w:t>
-      </w:r>
-      <w:r>
-        <w:rPr>
-          <w:rFonts w:ascii="Arial" w:hAnsi="Arial" w:cs="Arial"/>
-          <w:sz w:val="18"/>
-          <w:szCs w:val="18"/>
-          <w:highlight w:val="yellow"/>
-          <w:lang w:val="es-ES_tradnl"/>
-        </w:rPr>
-        <w:t xml:space="preserve"> L</w:t>
-      </w:r>
-      <w:r>
-        <w:rPr>
-          <w:rFonts w:ascii="Arial" w:hAnsi="Arial" w:cs="Arial"/>
-          <w:sz w:val="18"/>
-          <w:szCs w:val="18"/>
-          <w:lang w:val="es-ES_tradnl"/>
-        </w:rPr>
-        <w:t>a luz penetra el agua</w:t>
-      </w:r>
-    </w:p>
-    <w:p>
-      <w:pPr>
-        <w:rPr>
-          <w:rFonts w:ascii="Arial" w:hAnsi="Arial" w:cs="Arial"/>
-          <w:sz w:val="18"/>
-          <w:szCs w:val="18"/>
-          <w:lang w:val="es-ES_tradnl"/>
-        </w:rPr>
-      </w:pPr>
-    </w:p>
-    <w:p>
-      <w:pPr>
-        <w:rPr>
-          <w:rFonts w:ascii="Arial" w:hAnsi="Arial" w:cs="Arial"/>
-          <w:sz w:val="18"/>
-          <w:szCs w:val="18"/>
-          <w:lang w:val="es-ES_tradnl"/>
-        </w:rPr>
-      </w:pPr>
-      <w:r>
-        <w:rPr>
-          <w:rFonts w:ascii="Arial" w:hAnsi="Arial"/>
-          <w:b/>
-          <w:color w:val="FF0000"/>
-          <w:sz w:val="18"/>
-          <w:szCs w:val="18"/>
-          <w:lang w:val="es-ES_tradnl"/>
-        </w:rPr>
-        <w:t>*</w:t>
-      </w:r>
-      <w:r>
-        <w:rPr>
-          <w:rFonts w:ascii="Arial" w:hAnsi="Arial"/>
-          <w:color w:val="FF0000"/>
-          <w:sz w:val="18"/>
-          <w:szCs w:val="18"/>
-          <w:lang w:val="es-ES_tradnl"/>
-        </w:rPr>
-        <w:t xml:space="preserve"> </w:t>
-      </w:r>
-      <w:r>
-        <w:rPr>
-          <w:rFonts w:ascii="Arial" w:hAnsi="Arial" w:cs="Arial"/>
-          <w:sz w:val="18"/>
-          <w:szCs w:val="18"/>
-          <w:highlight w:val="yellow"/>
-          <w:lang w:val="es-ES_tradnl"/>
-        </w:rPr>
-        <w:t xml:space="preserve">Respuestas </w:t>
-      </w:r>
-      <w:r>
-        <w:rPr>
-          <w:rFonts w:ascii="Arial" w:hAnsi="Arial"/>
-          <w:sz w:val="18"/>
-          <w:szCs w:val="18"/>
-          <w:highlight w:val="yellow"/>
-          <w:lang w:val="es-ES_tradnl"/>
-        </w:rPr>
-        <w:t xml:space="preserve">(mín. 2 – máx. 5, </w:t>
-      </w:r>
-      <w:r>
-        <w:rPr>
-          <w:rFonts w:ascii="Arial" w:hAnsi="Arial"/>
-          <w:b/>
-          <w:sz w:val="18"/>
-          <w:szCs w:val="18"/>
-          <w:highlight w:val="yellow"/>
-          <w:lang w:val="es-ES_tradnl"/>
-        </w:rPr>
-        <w:t>73</w:t>
-      </w:r>
-      <w:r>
-        <w:rPr>
-          <w:rFonts w:ascii="Arial" w:hAnsi="Arial"/>
-          <w:sz w:val="18"/>
-          <w:szCs w:val="18"/>
-          <w:highlight w:val="yellow"/>
-          <w:lang w:val="es-ES_tradnl"/>
-        </w:rPr>
-        <w:t xml:space="preserve"> caracteres máximo cada respuesta)</w:t>
-      </w:r>
-      <w:r>
-        <w:rPr>
-          <w:rFonts w:ascii="Arial" w:hAnsi="Arial" w:cs="Arial"/>
-          <w:sz w:val="18"/>
-          <w:szCs w:val="18"/>
-          <w:lang w:val="es-ES_tradnl"/>
-        </w:rPr>
-        <w:t xml:space="preserve"> </w:t>
-      </w:r>
-    </w:p>
-    <w:p>
-      <w:pPr>
-        <w:rPr>
-          <w:rFonts w:ascii="Arial" w:hAnsi="Arial" w:cs="Arial"/>
-          <w:sz w:val="18"/>
-          <w:szCs w:val="18"/>
-          <w:lang w:val="es-ES_tradnl"/>
-        </w:rPr>
-      </w:pPr>
-    </w:p>
-    <w:p>
-      <w:pPr>
-        <w:rPr>
-          <w:rFonts w:ascii="Arial" w:hAnsi="Arial" w:cs="Arial"/>
-          <w:sz w:val="18"/>
-          <w:szCs w:val="18"/>
-          <w:lang w:val="es-ES_tradnl"/>
-        </w:rPr>
-      </w:pPr>
-      <w:r>
-        <w:rPr>
-          <w:rFonts w:ascii="Arial" w:hAnsi="Arial"/>
-          <w:b/>
-          <w:color w:val="FF0000"/>
-          <w:sz w:val="18"/>
-          <w:szCs w:val="18"/>
-          <w:lang w:val="es-ES_tradnl"/>
-        </w:rPr>
-        <w:t>*</w:t>
-      </w:r>
-      <w:r>
-        <w:rPr>
-          <w:rFonts w:ascii="Arial" w:hAnsi="Arial" w:cs="Arial"/>
-          <w:sz w:val="18"/>
-          <w:szCs w:val="18"/>
-          <w:lang w:val="es-ES_tradnl"/>
-        </w:rPr>
-        <w:t>…la luz no penetra fácilmente en el agua</w:t>
-      </w:r>
-    </w:p>
-    <w:p>
-      <w:pPr>
-        <w:rPr>
-          <w:rFonts w:ascii="Arial" w:hAnsi="Arial" w:cs="Arial"/>
-          <w:b/>
-          <w:sz w:val="18"/>
-          <w:szCs w:val="18"/>
-          <w:lang w:val="es-ES_tradnl"/>
-        </w:rPr>
-      </w:pPr>
-      <w:r>
-        <w:rPr>
-          <w:rFonts w:ascii="Arial" w:hAnsi="Arial"/>
-          <w:b/>
-          <w:color w:val="FF0000"/>
-          <w:sz w:val="18"/>
-          <w:szCs w:val="18"/>
-          <w:lang w:val="es-ES_tradnl"/>
-        </w:rPr>
-        <w:t>*</w:t>
-      </w:r>
-      <w:r>
-        <w:rPr>
-          <w:rFonts w:ascii="Arial" w:hAnsi="Arial" w:cs="Arial"/>
-          <w:b/>
-          <w:sz w:val="18"/>
-          <w:szCs w:val="18"/>
-          <w:lang w:val="es-ES_tradnl"/>
-        </w:rPr>
-        <w:t>…la luz penetra el agua</w:t>
-      </w:r>
-    </w:p>
-    <w:p>
-      <w:pPr>
-        <w:rPr>
-          <w:rFonts w:ascii="Arial" w:hAnsi="Arial" w:cs="Arial"/>
-          <w:sz w:val="18"/>
-          <w:szCs w:val="18"/>
-          <w:lang w:val="es-ES_tradnl"/>
-        </w:rPr>
-      </w:pPr>
-      <w:r>
-        <w:rPr>
-          <w:rFonts w:ascii="Arial" w:hAnsi="Arial"/>
-          <w:b/>
-          <w:color w:val="FF0000"/>
-          <w:sz w:val="18"/>
-          <w:szCs w:val="18"/>
-          <w:lang w:val="es-ES_tradnl"/>
-        </w:rPr>
-        <w:t>*</w:t>
-      </w:r>
-      <w:r>
-        <w:rPr>
-          <w:rFonts w:ascii="Arial" w:hAnsi="Arial" w:cs="Arial"/>
-          <w:sz w:val="18"/>
-          <w:szCs w:val="18"/>
-          <w:lang w:val="es-ES_tradnl"/>
-        </w:rPr>
-        <w:t>…la luz se refleja en el agua</w:t>
-      </w:r>
-    </w:p>
-    <w:p>
-      <w:pPr>
-        <w:rPr>
-          <w:rFonts w:ascii="Arial" w:hAnsi="Arial" w:cs="Arial"/>
-          <w:sz w:val="18"/>
-          <w:szCs w:val="18"/>
-          <w:lang w:val="es-ES_tradnl"/>
-        </w:rPr>
-      </w:pPr>
-    </w:p>
-    <w:p>
-      <w:pPr>
-        <w:rPr>
-          <w:rFonts w:ascii="Arial" w:hAnsi="Arial"/>
-          <w:sz w:val="18"/>
-          <w:szCs w:val="18"/>
-          <w:lang w:val="es-ES_tradnl"/>
-        </w:rPr>
-      </w:pPr>
-      <w:r>
-        <w:rPr>
-          <w:rFonts w:ascii="Arial" w:hAnsi="Arial"/>
-          <w:sz w:val="18"/>
-          <w:szCs w:val="18"/>
-          <w:highlight w:val="green"/>
-          <w:lang w:val="es-ES_tradnl"/>
-        </w:rPr>
-        <w:t>Pregunta 6</w:t>
-      </w:r>
-      <w:r>
-        <w:rPr>
-          <w:rFonts w:ascii="Arial" w:hAnsi="Arial"/>
-          <w:sz w:val="18"/>
-          <w:szCs w:val="18"/>
-          <w:highlight w:val="green"/>
-          <w:lang w:val="es-ES_tradnl"/>
-        </w:rPr>
-        <w:t xml:space="preserve"> (</w:t>
-      </w:r>
-      <w:r>
-        <w:rPr>
-          <w:rFonts w:ascii="Arial" w:hAnsi="Arial"/>
-          <w:b/>
-          <w:sz w:val="18"/>
-          <w:szCs w:val="18"/>
-          <w:highlight w:val="green"/>
-          <w:lang w:val="es-ES_tradnl"/>
-        </w:rPr>
-        <w:t>173</w:t>
-      </w:r>
-      <w:r>
-        <w:rPr>
-          <w:rFonts w:ascii="Arial" w:hAnsi="Arial"/>
-          <w:sz w:val="18"/>
-          <w:szCs w:val="18"/>
-          <w:highlight w:val="green"/>
-          <w:lang w:val="es-ES_tradnl"/>
-        </w:rPr>
-        <w:t xml:space="preserve"> caracteres máximo)</w:t>
-      </w:r>
-      <w:r>
-        <w:rPr>
-          <w:rFonts w:ascii="Arial" w:hAnsi="Arial"/>
-          <w:sz w:val="18"/>
-          <w:szCs w:val="18"/>
-          <w:lang w:val="es-ES_tradnl"/>
-        </w:rPr>
-        <w:t xml:space="preserve"> La concentración de sales disueltas en el agua dulce es… </w:t>
-      </w:r>
-    </w:p>
-    <w:p>
-      <w:pPr>
-        <w:rPr>
-          <w:rFonts w:ascii="Arial" w:hAnsi="Arial" w:cs="Arial"/>
-          <w:sz w:val="18"/>
-          <w:szCs w:val="18"/>
-          <w:lang w:val="es-ES_tradnl"/>
-        </w:rPr>
-      </w:pPr>
-    </w:p>
-    <w:p>
-      <w:pPr>
-        <w:rPr>
-          <w:rFonts w:ascii="Arial" w:hAnsi="Arial" w:cs="Arial"/>
-          <w:sz w:val="18"/>
-          <w:szCs w:val="18"/>
-          <w:highlight w:val="green"/>
-          <w:lang w:val="es-ES_tradnl"/>
-        </w:rPr>
-      </w:pPr>
-      <w:r>
-        <w:rPr>
-          <w:rFonts w:ascii="Arial" w:hAnsi="Arial" w:cs="Arial"/>
-          <w:sz w:val="18"/>
-          <w:szCs w:val="18"/>
-          <w:highlight w:val="yellow"/>
-          <w:lang w:val="es-ES_tradnl"/>
-        </w:rPr>
-        <w:t>Explicación (</w:t>
-      </w:r>
-      <w:r>
-        <w:rPr>
-          <w:rFonts w:ascii="Arial" w:hAnsi="Arial" w:cs="Arial"/>
-          <w:b/>
-          <w:sz w:val="18"/>
-          <w:szCs w:val="18"/>
-          <w:highlight w:val="yellow"/>
-          <w:lang w:val="es-ES_tradnl"/>
-        </w:rPr>
-        <w:t>173</w:t>
-      </w:r>
-      <w:r>
-        <w:rPr>
-          <w:rFonts w:ascii="Arial" w:hAnsi="Arial" w:cs="Arial"/>
-          <w:sz w:val="18"/>
-          <w:szCs w:val="18"/>
-          <w:highlight w:val="yellow"/>
-          <w:lang w:val="es-ES_tradnl"/>
-        </w:rPr>
-        <w:t xml:space="preserve"> caracteres máximo)</w:t>
-      </w:r>
-    </w:p>
-    <w:p>
-      <w:pPr>
-        <w:rPr>
-          <w:rFonts w:ascii="Arial" w:hAnsi="Arial" w:cs="Arial"/>
-          <w:sz w:val="18"/>
-          <w:szCs w:val="18"/>
-          <w:lang w:val="es-ES_tradnl"/>
-        </w:rPr>
-      </w:pPr>
-    </w:p>
-    <w:p>
-      <w:pPr>
-        <w:rPr>
-          <w:rFonts w:ascii="Arial" w:hAnsi="Arial" w:cs="Arial"/>
-          <w:b/>
-          <w:sz w:val="18"/>
-          <w:szCs w:val="18"/>
-          <w:lang w:val="es-ES_tradnl"/>
-        </w:rPr>
-      </w:pPr>
-      <w:r>
-        <w:rPr>
-          <w:rFonts w:ascii="Arial" w:hAnsi="Arial"/>
-          <w:b/>
-          <w:color w:val="FF0000"/>
-          <w:sz w:val="18"/>
-          <w:szCs w:val="18"/>
-          <w:lang w:val="es-ES_tradnl"/>
-        </w:rPr>
-        <w:t>*</w:t>
-      </w:r>
-      <w:r>
-        <w:rPr>
-          <w:rFonts w:ascii="Arial" w:hAnsi="Arial"/>
-          <w:color w:val="FF0000"/>
-          <w:sz w:val="18"/>
-          <w:szCs w:val="18"/>
-          <w:lang w:val="es-ES_tradnl"/>
-        </w:rPr>
-        <w:t xml:space="preserve"> </w:t>
-      </w:r>
-      <w:r>
-        <w:rPr>
-          <w:rFonts w:ascii="Arial" w:hAnsi="Arial" w:cs="Arial"/>
-          <w:sz w:val="18"/>
-          <w:szCs w:val="18"/>
-          <w:highlight w:val="yellow"/>
-          <w:lang w:val="es-ES_tradnl"/>
-        </w:rPr>
-        <w:t xml:space="preserve">Respuestas </w:t>
-      </w:r>
-      <w:r>
-        <w:rPr>
-          <w:rFonts w:ascii="Arial" w:hAnsi="Arial"/>
-          <w:sz w:val="18"/>
-          <w:szCs w:val="18"/>
-          <w:highlight w:val="yellow"/>
-          <w:lang w:val="es-ES_tradnl"/>
-        </w:rPr>
-        <w:t xml:space="preserve">(mín. 2 – máx. 5, </w:t>
-      </w:r>
-      <w:r>
-        <w:rPr>
-          <w:rFonts w:ascii="Arial" w:hAnsi="Arial"/>
-          <w:b/>
-          <w:sz w:val="18"/>
-          <w:szCs w:val="18"/>
-          <w:highlight w:val="yellow"/>
-          <w:lang w:val="es-ES_tradnl"/>
-        </w:rPr>
-        <w:t>73</w:t>
-      </w:r>
-      <w:r>
-        <w:rPr>
-          <w:rFonts w:ascii="Arial" w:hAnsi="Arial"/>
-          <w:sz w:val="18"/>
-          <w:szCs w:val="18"/>
-          <w:highlight w:val="yellow"/>
-          <w:lang w:val="es-ES_tradnl"/>
-        </w:rPr>
-        <w:t xml:space="preserve"> caracteres máximo cada respuesta)</w:t>
-      </w:r>
-      <w:r>
-        <w:rPr>
-          <w:rFonts w:ascii="Arial" w:hAnsi="Arial" w:cs="Arial"/>
-          <w:sz w:val="18"/>
-          <w:szCs w:val="18"/>
-          <w:lang w:val="es-ES_tradnl"/>
-        </w:rPr>
-        <w:t xml:space="preserve"> </w:t>
-      </w:r>
-      <w:r>
-        <w:rPr>
-          <w:rFonts w:ascii="Arial" w:hAnsi="Arial" w:cs="Arial"/>
-          <w:sz w:val="18"/>
-          <w:szCs w:val="18"/>
-          <w:lang w:val="es-ES_tradnl"/>
-        </w:rPr>
-        <w:t xml:space="preserve"> </w:t>
-      </w:r>
-      <w:r>
-        <w:rPr>
-          <w:rFonts w:ascii="Arial" w:hAnsi="Arial"/>
-          <w:b/>
-          <w:color w:val="FF0000"/>
-          <w:sz w:val="18"/>
-          <w:szCs w:val="18"/>
-          <w:lang w:val="es-ES_tradnl"/>
-        </w:rPr>
-        <w:t>*</w:t>
-      </w:r>
-      <w:r>
-        <w:rPr>
-          <w:rFonts w:ascii="Arial" w:hAnsi="Arial" w:cs="Arial"/>
-          <w:b/>
-          <w:sz w:val="18"/>
-          <w:szCs w:val="18"/>
-          <w:lang w:val="es-ES_tradnl"/>
-        </w:rPr>
-        <w:t>…menor que en el agua salada</w:t>
       </w:r>
     </w:p>
     <w:p>
@@ -5954,6 +6014,15 @@
     <w:lsdException w:name="Book Title" w:uiPriority="33" w:qFormat="1"/>
     <w:lsdException w:name="Bibliography" w:semiHidden="1" w:uiPriority="37" w:unhideWhenUsed="1"/>
     <w:lsdException w:name="TOC Heading" w:semiHidden="1" w:uiPriority="39" w:unhideWhenUsed="1" w:qFormat="1"/>
+    <w:lsdException w:name="Plain Table 1" w:uiPriority="41"/>
+    <w:lsdException w:name="Plain Table 2" w:uiPriority="42"/>
+    <w:lsdException w:name="Plain Table 3" w:uiPriority="43"/>
+    <w:lsdException w:name="Plain Table 4" w:uiPriority="44"/>
+    <w:lsdException w:name="Plain Table 5" w:uiPriority="45"/>
+    <w:lsdException w:name="Grid Table Light" w:uiPriority="40"/>
+    <w:lsdException w:name="Grid Table 1 Light" w:uiPriority="46"/>
+    <w:lsdException w:name="Grid Table 2" w:uiPriority="47"/>
+    <w:lsdException w:name="Grid Table 3" w:uiPriority="48"/>
     <w:lsdException w:name="Grid Table 4" w:uiPriority="49"/>
     <w:lsdException w:name="Grid Table 5 Dark" w:uiPriority="50"/>
     <w:lsdException w:name="Grid Table 6 Colorful" w:uiPriority="51"/>
@@ -6114,6 +6183,33 @@
       <w:ind w:left="720"/>
       <w:contextualSpacing/>
     </w:pPr>
+  </w:style>
+  <w:style w:type="paragraph" w:styleId="Textodeglobo">
+    <w:name w:val="Balloon Text"/>
+    <w:basedOn w:val="Normal"/>
+    <w:link w:val="TextodegloboCar"/>
+    <w:uiPriority w:val="99"/>
+    <w:semiHidden/>
+    <w:unhideWhenUsed/>
+    <w:rsid w:val="0081416A"/>
+    <w:rPr>
+      <w:rFonts w:ascii="Tahoma" w:hAnsi="Tahoma" w:cs="Tahoma"/>
+      <w:sz w:val="16"/>
+      <w:szCs w:val="16"/>
+    </w:rPr>
+  </w:style>
+  <w:style w:type="character" w:customStyle="1" w:styleId="TextodegloboCar">
+    <w:name w:val="Texto de globo Car"/>
+    <w:basedOn w:val="Fuentedeprrafopredeter"/>
+    <w:link w:val="Textodeglobo"/>
+    <w:uiPriority w:val="99"/>
+    <w:semiHidden/>
+    <w:rsid w:val="0081416A"/>
+    <w:rPr>
+      <w:rFonts w:ascii="Tahoma" w:hAnsi="Tahoma" w:cs="Tahoma"/>
+      <w:sz w:val="16"/>
+      <w:szCs w:val="16"/>
+    </w:rPr>
   </w:style>
 </w:styles>
 </file>

</xml_diff>